<commit_message>
=update hybrid mobile app.docx
</commit_message>
<xml_diff>
--- a/hybrid mobile app.docx
+++ b/hybrid mobile app.docx
@@ -1049,186 +1049,1671 @@
     </w:p>
     <w:p/>
     <w:p>
+      <w:r>
+        <w:t>Yeoman:</w:t>
+      </w:r>
+      <w:r>
+        <w:rPr>
+          <w:rFonts w:hint="eastAsia"/>
+        </w:rPr>
+        <w:t xml:space="preserve"> </w:t>
+      </w:r>
+      <w:r>
+        <w:t>node</w:t>
+      </w:r>
+      <w:r>
+        <w:rPr>
+          <w:rFonts w:hint="eastAsia"/>
+        </w:rPr>
+        <w:t>必须是</w:t>
+      </w:r>
+      <w:r>
+        <w:t>最新版</w:t>
+      </w:r>
+    </w:p>
+    <w:p>
+      <w:r>
+        <w:t>&gt;</w:t>
+      </w:r>
+      <w:proofErr w:type="spellStart"/>
+      <w:r>
+        <w:t>npm</w:t>
+      </w:r>
+      <w:proofErr w:type="spellEnd"/>
+      <w:r>
+        <w:t xml:space="preserve"> install –g generator-ionic</w:t>
+      </w:r>
+    </w:p>
+    <w:p>
+      <w:r>
+        <w:t>(</w:t>
+      </w:r>
+      <w:r>
+        <w:rPr>
+          <w:rFonts w:hint="eastAsia"/>
+        </w:rPr>
+        <w:t>如果</w:t>
+      </w:r>
+      <w:r>
+        <w:t>有错误，类</w:t>
+      </w:r>
+      <w:r>
+        <w:rPr>
+          <w:rFonts w:hint="eastAsia"/>
+        </w:rPr>
+        <w:t>似</w:t>
+      </w:r>
+      <w:proofErr w:type="spellStart"/>
+      <w:r>
+        <w:rPr>
+          <w:rFonts w:hint="eastAsia"/>
+        </w:rPr>
+        <w:t>operaton</w:t>
+      </w:r>
+      <w:proofErr w:type="spellEnd"/>
+      <w:r>
+        <w:rPr>
+          <w:rFonts w:hint="eastAsia"/>
+        </w:rPr>
+        <w:t xml:space="preserve"> not permitted, rename </w:t>
+      </w:r>
+      <w:r>
+        <w:t>‘…\</w:t>
+      </w:r>
+      <w:proofErr w:type="spellStart"/>
+      <w:r>
+        <w:t>npm</w:t>
+      </w:r>
+      <w:proofErr w:type="spellEnd"/>
+      <w:r>
+        <w:t>-cache\...</w:t>
+      </w:r>
+      <w:proofErr w:type="gramStart"/>
+      <w:r>
+        <w:t>’,</w:t>
+      </w:r>
+      <w:proofErr w:type="gramEnd"/>
+      <w:r>
+        <w:t xml:space="preserve"> </w:t>
+      </w:r>
+      <w:r>
+        <w:rPr>
+          <w:rFonts w:hint="eastAsia"/>
+        </w:rPr>
+        <w:t>要</w:t>
+      </w:r>
+      <w:r>
+        <w:t>先清空</w:t>
+      </w:r>
+    </w:p>
+    <w:p>
+      <w:r>
+        <w:t>&gt;</w:t>
+      </w:r>
+      <w:proofErr w:type="spellStart"/>
+      <w:r>
+        <w:t>npm</w:t>
+      </w:r>
+      <w:proofErr w:type="spellEnd"/>
+      <w:r>
+        <w:t xml:space="preserve"> cache clean)</w:t>
+      </w:r>
+    </w:p>
+    <w:p/>
+    <w:p>
+      <w:r>
+        <w:t>&gt;</w:t>
+      </w:r>
+      <w:proofErr w:type="spellStart"/>
+      <w:r>
+        <w:t>mkdir</w:t>
+      </w:r>
+      <w:proofErr w:type="spellEnd"/>
+      <w:r>
+        <w:t xml:space="preserve"> my-ionic-project &amp;&amp; cd $_</w:t>
+      </w:r>
+    </w:p>
+    <w:p>
+      <w:proofErr w:type="gramStart"/>
+      <w:r>
+        <w:t>my-ionic-project&gt;</w:t>
+      </w:r>
+      <w:proofErr w:type="spellStart"/>
+      <w:proofErr w:type="gramEnd"/>
+      <w:r>
+        <w:t>yo</w:t>
+      </w:r>
+      <w:proofErr w:type="spellEnd"/>
+      <w:r>
+        <w:t xml:space="preserve"> ionic</w:t>
+      </w:r>
+    </w:p>
+    <w:p/>
+    <w:p>
+      <w:r>
+        <w:t>Ionic</w:t>
+      </w:r>
+    </w:p>
+    <w:p>
+      <w:r>
+        <w:t>Ionic is a bunch of UI elements made in HTML5 &amp;</w:t>
+      </w:r>
+      <w:r>
+        <w:rPr>
+          <w:rFonts w:hint="eastAsia"/>
+        </w:rPr>
+        <w:t xml:space="preserve"> </w:t>
+      </w:r>
+      <w:r>
+        <w:t>CSS3 that covers a lot of the mobile interactions</w:t>
+      </w:r>
+    </w:p>
+    <w:p>
+      <w:r>
+        <w:t>The big advantage of Ionic is all the UI components</w:t>
+      </w:r>
+      <w:r>
+        <w:rPr>
+          <w:rFonts w:hint="eastAsia"/>
+        </w:rPr>
+        <w:t xml:space="preserve"> </w:t>
+      </w:r>
+      <w:r>
+        <w:t>are AngularJS Directives</w:t>
+      </w:r>
+    </w:p>
+    <w:p>
+      <w:r>
+        <w:rPr>
+          <w:rFonts w:hint="eastAsia"/>
+        </w:rPr>
+        <w:t>•</w:t>
+      </w:r>
+      <w:r>
+        <w:t xml:space="preserve"> Built with Sass and optimized for AngularJS</w:t>
+      </w:r>
+    </w:p>
+    <w:p>
+      <w:r>
+        <w:rPr>
+          <w:rFonts w:hint="eastAsia"/>
+        </w:rPr>
+        <w:t>•</w:t>
+      </w:r>
+      <w:r>
+        <w:t xml:space="preserve"> Beautifully designed</w:t>
+      </w:r>
+    </w:p>
+    <w:p>
+      <w:r>
+        <w:rPr>
+          <w:rFonts w:hint="eastAsia"/>
+        </w:rPr>
+        <w:t>•</w:t>
+      </w:r>
+      <w:r>
+        <w:t xml:space="preserve"> Extends the HTML vocabulary</w:t>
+      </w:r>
+    </w:p>
+    <w:p>
+      <w:r>
+        <w:rPr>
+          <w:rFonts w:hint="eastAsia"/>
+        </w:rPr>
+        <w:t>•</w:t>
+      </w:r>
+      <w:r>
+        <w:t xml:space="preserve"> UI Components using Directives and Services</w:t>
+      </w:r>
+    </w:p>
+    <w:p>
+      <w:r>
+        <w:rPr>
+          <w:rFonts w:hint="eastAsia"/>
+        </w:rPr>
+        <w:t>•</w:t>
+      </w:r>
+      <w:r>
+        <w:t xml:space="preserve"> Proven for large-scale app development</w:t>
+      </w:r>
+    </w:p>
+    <w:p>
+      <w:r>
+        <w:rPr>
+          <w:rFonts w:hint="eastAsia"/>
+        </w:rPr>
+        <w:t>•</w:t>
+      </w:r>
+      <w:r>
+        <w:t xml:space="preserve"> </w:t>
+      </w:r>
+      <w:proofErr w:type="spellStart"/>
+      <w:r>
+        <w:t>Ionicons</w:t>
+      </w:r>
+      <w:proofErr w:type="spellEnd"/>
+      <w:r>
+        <w:t xml:space="preserve"> (over 700 MIT licensed font-icons)</w:t>
+      </w:r>
+    </w:p>
+    <w:p>
+      <w:r>
+        <w:rPr>
+          <w:rFonts w:hint="eastAsia"/>
+        </w:rPr>
+        <w:t>•</w:t>
+      </w:r>
+      <w:r>
+        <w:t xml:space="preserve"> Supported by Drifty and has a large community:</w:t>
+      </w:r>
+    </w:p>
+    <w:p>
+      <w:r>
+        <w:rPr>
+          <w:rFonts w:hint="eastAsia"/>
+        </w:rPr>
+        <w:t>•</w:t>
+      </w:r>
+      <w:r>
+        <w:t xml:space="preserve"> Very active internal forum</w:t>
+      </w:r>
+    </w:p>
+    <w:p/>
+    <w:p>
+      <w:r>
+        <w:rPr>
+          <w:rFonts w:hint="eastAsia"/>
+        </w:rPr>
+        <w:t>导航（</w:t>
+      </w:r>
+      <w:r>
+        <w:t>路由：</w:t>
+      </w:r>
+      <w:proofErr w:type="spellStart"/>
+      <w:r>
+        <w:rPr>
+          <w:rFonts w:hint="eastAsia"/>
+        </w:rPr>
+        <w:t>AnguarUI</w:t>
+      </w:r>
+      <w:proofErr w:type="spellEnd"/>
+      <w:r>
+        <w:rPr>
+          <w:rFonts w:hint="eastAsia"/>
+        </w:rPr>
+        <w:t xml:space="preserve"> Router</w:t>
+      </w:r>
+      <w:r>
+        <w:rPr>
+          <w:rFonts w:hint="eastAsia"/>
+        </w:rPr>
+        <w:t>）</w:t>
+      </w:r>
+    </w:p>
+    <w:p>
+      <w:r>
+        <w:t xml:space="preserve">Like </w:t>
+      </w:r>
+      <w:proofErr w:type="spellStart"/>
+      <w:r>
+        <w:t>Angular’s</w:t>
+      </w:r>
+      <w:proofErr w:type="spellEnd"/>
+      <w:r>
+        <w:t xml:space="preserve"> core $route service, URLs can be used</w:t>
+      </w:r>
+      <w:r>
+        <w:t xml:space="preserve"> </w:t>
+      </w:r>
+      <w:r>
+        <w:t xml:space="preserve">to control the views. However, the </w:t>
+      </w:r>
+      <w:proofErr w:type="spellStart"/>
+      <w:r>
+        <w:t>AngularUI</w:t>
+      </w:r>
+      <w:proofErr w:type="spellEnd"/>
+      <w:r>
+        <w:t xml:space="preserve"> Router provides a more powerful</w:t>
+      </w:r>
+      <w:r>
+        <w:t xml:space="preserve"> </w:t>
+      </w:r>
+      <w:r>
+        <w:t>state manager in that states are bound to named, nested, and parallel views,</w:t>
+      </w:r>
+      <w:r>
+        <w:t xml:space="preserve"> </w:t>
+      </w:r>
+      <w:r>
+        <w:t>allowing more than one template to be rendered on the same page.</w:t>
+      </w:r>
+      <w:r>
+        <w:t xml:space="preserve"> </w:t>
+      </w:r>
+      <w:r>
+        <w:t xml:space="preserve">Additionally, </w:t>
+      </w:r>
+      <w:r>
+        <w:rPr>
+          <w:b/>
+        </w:rPr>
+        <w:t>each state is not required to be bound to a URL</w:t>
+      </w:r>
+      <w:r>
+        <w:t>, and data can</w:t>
+      </w:r>
+      <w:r>
+        <w:t xml:space="preserve"> </w:t>
+      </w:r>
+      <w:r>
+        <w:t>be pushed to each state which allows much flexibility.</w:t>
+      </w:r>
+    </w:p>
+    <w:p>
+      <w:r>
+        <w:t>By default, views are cached to improve performance. When a view is navigated away from, its element is left in the DOM, and its scope is disconnected from the $watch cycle. When navigating to a view that is already cached, its scope is then reconnected, and the existing element that was left in the DOM becomes the active view.</w:t>
+      </w:r>
+    </w:p>
+    <w:p>
+      <w:r>
+        <w:t>By default, Ionic will cache a maximum of 10 views</w:t>
+      </w:r>
+      <w:r>
+        <w:t>, Cached</w:t>
+      </w:r>
+      <w:r>
+        <w:t xml:space="preserve"> can be disabled, or the maximum number of cached</w:t>
+      </w:r>
+      <w:r>
+        <w:t xml:space="preserve"> </w:t>
+      </w:r>
+      <w:r>
+        <w:t>views changed in $</w:t>
+      </w:r>
+      <w:proofErr w:type="spellStart"/>
+      <w:r>
+        <w:t>ionicConfigProvider</w:t>
+      </w:r>
+      <w:proofErr w:type="spellEnd"/>
+    </w:p>
+    <w:p>
       <w:pPr>
         <w:rPr>
           <w:rFonts w:hint="eastAsia"/>
         </w:rPr>
       </w:pPr>
       <w:r>
-        <w:t>Yeoman:</w:t>
-      </w:r>
-      <w:r>
-        <w:rPr>
-          <w:rFonts w:hint="eastAsia"/>
-        </w:rPr>
-        <w:t xml:space="preserve"> </w:t>
-      </w:r>
-      <w:r>
-        <w:t>node</w:t>
-      </w:r>
-      <w:r>
-        <w:rPr>
-          <w:rFonts w:hint="eastAsia"/>
-        </w:rPr>
-        <w:t>必须是</w:t>
-      </w:r>
-      <w:r>
-        <w:t>最新版</w:t>
+        <w:t>By default, when navigating back in the history, the “forward” views are removed from the cache. If you navigate forward to the same view again, it’ll create a new DOM element and controller instance. Basically, any forward views are reset each time</w:t>
+      </w:r>
+    </w:p>
+    <w:p>
+      <w:pPr>
+        <w:rPr>
+          <w:rFonts w:hint="eastAsia"/>
+        </w:rPr>
+      </w:pPr>
+    </w:p>
+    <w:p>
+      <w:r>
+        <w:rPr>
+          <w:rFonts w:hint="eastAsia"/>
+        </w:rPr>
+        <w:t>Directive</w:t>
+      </w:r>
+      <w:r>
+        <w:rPr>
+          <w:rFonts w:hint="eastAsia"/>
+        </w:rPr>
+        <w:t xml:space="preserve">: </w:t>
+      </w:r>
+      <w:proofErr w:type="spellStart"/>
+      <w:r>
+        <w:rPr>
+          <w:b/>
+        </w:rPr>
+        <w:t>ionNavView</w:t>
+      </w:r>
+      <w:proofErr w:type="spellEnd"/>
+    </w:p>
+    <w:p>
+      <w:r>
+        <w:t>Ionic is able to keep track of their</w:t>
+      </w:r>
+      <w:r>
+        <w:t xml:space="preserve"> </w:t>
+      </w:r>
+      <w:r>
+        <w:t>navigation history. By knowing their history, transitions between views</w:t>
+      </w:r>
+      <w:r>
+        <w:t xml:space="preserve"> </w:t>
+      </w:r>
+      <w:r>
+        <w:t>correctly enter and exit using the platform’s transition style.</w:t>
+      </w:r>
+    </w:p>
+    <w:p>
+      <w:r>
+        <w:rPr>
+          <w:rFonts w:hint="eastAsia"/>
+        </w:rPr>
+        <w:t>&lt;ion-</w:t>
+      </w:r>
+      <w:proofErr w:type="spellStart"/>
+      <w:r>
+        <w:rPr>
+          <w:rFonts w:hint="eastAsia"/>
+        </w:rPr>
+        <w:t>nav</w:t>
+      </w:r>
+      <w:proofErr w:type="spellEnd"/>
+      <w:r>
+        <w:rPr>
+          <w:rFonts w:hint="eastAsia"/>
+        </w:rPr>
+        <w:t>-view&gt;&lt;/ion-</w:t>
+      </w:r>
+      <w:proofErr w:type="spellStart"/>
+      <w:r>
+        <w:rPr>
+          <w:rFonts w:hint="eastAsia"/>
+        </w:rPr>
+        <w:t>nav</w:t>
+      </w:r>
+      <w:proofErr w:type="spellEnd"/>
+      <w:r>
+        <w:rPr>
+          <w:rFonts w:hint="eastAsia"/>
+        </w:rPr>
+        <w:t>-view&gt;</w:t>
+      </w:r>
+    </w:p>
+    <w:p>
+      <w:pPr>
+        <w:rPr>
+          <w:rFonts w:hint="eastAsia"/>
+        </w:rPr>
+      </w:pPr>
+      <w:r>
+        <w:rPr>
+          <w:rFonts w:hint="eastAsia"/>
+        </w:rPr>
+        <w:t xml:space="preserve">Directive: </w:t>
+      </w:r>
+      <w:proofErr w:type="spellStart"/>
+      <w:r>
+        <w:rPr>
+          <w:rFonts w:hint="eastAsia"/>
+          <w:b/>
+        </w:rPr>
+        <w:t>ion</w:t>
+      </w:r>
+      <w:r>
+        <w:rPr>
+          <w:rFonts w:hint="eastAsia"/>
+          <w:b/>
+        </w:rPr>
+        <w:t>View</w:t>
+      </w:r>
+      <w:proofErr w:type="spellEnd"/>
+    </w:p>
+    <w:p>
+      <w:r>
+        <w:t xml:space="preserve">A container for view content and any navigational and header bar information. </w:t>
+      </w:r>
+      <w:r>
+        <w:t>Views can be cached, which means controllers normally only load once, which may</w:t>
+      </w:r>
+      <w:r>
+        <w:t xml:space="preserve"> </w:t>
+      </w:r>
+      <w:r>
+        <w:t xml:space="preserve">affect your controller logic. To know </w:t>
+      </w:r>
+      <w:r>
+        <w:lastRenderedPageBreak/>
+        <w:t>when a view has entered or left, events</w:t>
+      </w:r>
+      <w:r>
+        <w:t xml:space="preserve"> </w:t>
+      </w:r>
+      <w:r>
+        <w:t>have been added that are emitted from the view’s scope. These events also</w:t>
+      </w:r>
+      <w:r>
+        <w:t xml:space="preserve"> </w:t>
+      </w:r>
+      <w:r>
+        <w:t>contain data about the view, such as the title and whether the back button should</w:t>
+      </w:r>
+      <w:r>
+        <w:t xml:space="preserve"> </w:t>
+      </w:r>
+      <w:r>
+        <w:t>show. Also contained is transition data, such as the transition type and</w:t>
+      </w:r>
+      <w:r>
+        <w:t xml:space="preserve"> </w:t>
+      </w:r>
+      <w:r>
+        <w:t>direction that will be or was used.</w:t>
+      </w:r>
+    </w:p>
+    <w:p>
+      <w:pPr>
+        <w:rPr>
+          <w:rFonts w:hint="eastAsia"/>
+        </w:rPr>
+      </w:pPr>
+      <w:r>
+        <w:rPr>
+          <w:rFonts w:hint="eastAsia"/>
+        </w:rPr>
+        <w:t xml:space="preserve">Directive: </w:t>
+      </w:r>
+      <w:proofErr w:type="spellStart"/>
+      <w:r>
+        <w:rPr>
+          <w:rFonts w:hint="eastAsia"/>
+          <w:b/>
+        </w:rPr>
+        <w:t>ionNavBar</w:t>
+      </w:r>
+      <w:proofErr w:type="spellEnd"/>
+    </w:p>
+    <w:p>
+      <w:r>
+        <w:t xml:space="preserve">If we have an </w:t>
+      </w:r>
+      <w:proofErr w:type="spellStart"/>
+      <w:r>
+        <w:t>ionNavView</w:t>
+      </w:r>
+      <w:proofErr w:type="spellEnd"/>
+      <w:r>
+        <w:t xml:space="preserve"> directive, we can also create an</w:t>
+      </w:r>
+      <w:r>
+        <w:t xml:space="preserve"> </w:t>
+      </w:r>
+      <w:r>
+        <w:t>&lt;ion-</w:t>
+      </w:r>
+      <w:proofErr w:type="spellStart"/>
+      <w:r>
+        <w:t>nav</w:t>
+      </w:r>
+      <w:proofErr w:type="spellEnd"/>
+      <w:r>
+        <w:t xml:space="preserve">-bar&gt;, which will create a </w:t>
+      </w:r>
+      <w:proofErr w:type="spellStart"/>
+      <w:r>
+        <w:t>topbar</w:t>
+      </w:r>
+      <w:proofErr w:type="spellEnd"/>
+      <w:r>
+        <w:t xml:space="preserve"> that updates as the application state changes.</w:t>
+      </w:r>
+      <w:r>
+        <w:t xml:space="preserve"> </w:t>
+      </w:r>
+    </w:p>
+    <w:p>
+      <w:r>
+        <w:t>Note that the ion-</w:t>
+      </w:r>
+      <w:proofErr w:type="spellStart"/>
+      <w:r>
+        <w:t>nav</w:t>
+      </w:r>
+      <w:proofErr w:type="spellEnd"/>
+      <w:r>
+        <w:t>-bar element will only work correctly if your content has an</w:t>
+      </w:r>
+      <w:r>
+        <w:t xml:space="preserve"> </w:t>
+      </w:r>
+      <w:proofErr w:type="spellStart"/>
+      <w:r>
+        <w:t>ionView</w:t>
+      </w:r>
+      <w:proofErr w:type="spellEnd"/>
+      <w:r>
+        <w:t xml:space="preserve"> around it.</w:t>
+      </w:r>
+    </w:p>
+    <w:p>
+      <w:pPr>
+        <w:rPr>
+          <w:rFonts w:hint="eastAsia"/>
+        </w:rPr>
+      </w:pPr>
+      <w:r>
+        <w:rPr>
+          <w:rFonts w:hint="eastAsia"/>
+        </w:rPr>
+        <w:t xml:space="preserve">Directive: </w:t>
+      </w:r>
+      <w:proofErr w:type="spellStart"/>
+      <w:r>
+        <w:rPr>
+          <w:rFonts w:hint="eastAsia"/>
+          <w:b/>
+        </w:rPr>
+        <w:t>ionNavBackButton</w:t>
+      </w:r>
+      <w:proofErr w:type="spellEnd"/>
+    </w:p>
+    <w:p>
+      <w:r>
+        <w:t>The back button will appear when the user is able to go back in the current navigation stack</w:t>
+      </w:r>
+      <w:r>
+        <w:t xml:space="preserve"> </w:t>
+      </w:r>
+      <w:r>
+        <w:t>Additionally, the button is automatically set to $</w:t>
+      </w:r>
+      <w:proofErr w:type="spellStart"/>
+      <w:proofErr w:type="gramStart"/>
+      <w:r>
+        <w:t>ionicGoBack</w:t>
+      </w:r>
+      <w:proofErr w:type="spellEnd"/>
+      <w:r>
+        <w:t>(</w:t>
+      </w:r>
+      <w:proofErr w:type="gramEnd"/>
+      <w:r>
+        <w:t>) on click/tap. By default, the</w:t>
+      </w:r>
+      <w:r>
+        <w:t xml:space="preserve"> </w:t>
+      </w:r>
+      <w:r>
+        <w:t>app will navigate back one view when the back button is clicked</w:t>
+      </w:r>
+    </w:p>
+    <w:p>
+      <w:r>
+        <w:t xml:space="preserve">Directive: </w:t>
+      </w:r>
+      <w:proofErr w:type="spellStart"/>
+      <w:r>
+        <w:rPr>
+          <w:b/>
+        </w:rPr>
+        <w:t>ionNavButtons</w:t>
+      </w:r>
+      <w:proofErr w:type="spellEnd"/>
+    </w:p>
+    <w:p>
+      <w:r>
+        <w:t xml:space="preserve">Any buttons you declare will be positioned on the </w:t>
+      </w:r>
+      <w:proofErr w:type="spellStart"/>
+      <w:r>
+        <w:t>navbar’s</w:t>
+      </w:r>
+      <w:proofErr w:type="spellEnd"/>
+      <w:r>
+        <w:t xml:space="preserve"> corresponding side. Primary</w:t>
+      </w:r>
+      <w:r>
+        <w:t xml:space="preserve"> </w:t>
+      </w:r>
+      <w:r>
+        <w:t>buttons generally map to the left side of the header, and secondary buttons are</w:t>
+      </w:r>
+      <w:r>
+        <w:t xml:space="preserve"> </w:t>
+      </w:r>
+      <w:r>
+        <w:t>generally on the right side. However, their exact locations are platform-specific.</w:t>
+      </w:r>
+      <w:r>
+        <w:t xml:space="preserve"> </w:t>
+      </w:r>
+      <w:r>
+        <w:t>For example, in iOS, the primary buttons are on the far left of the header, and</w:t>
+      </w:r>
+      <w:r>
+        <w:t xml:space="preserve"> </w:t>
+      </w:r>
+      <w:r>
+        <w:t>secondary buttons are on the far right, with the header title centered between them.</w:t>
+      </w:r>
+      <w:r>
+        <w:t xml:space="preserve"> </w:t>
+      </w:r>
+      <w:r>
+        <w:t>For Android, however, both groups of buttons are on the far right of the header,</w:t>
+      </w:r>
+      <w:r>
+        <w:t xml:space="preserve"> </w:t>
+      </w:r>
+      <w:r>
+        <w:t>with the header title aligned left.</w:t>
+      </w:r>
+    </w:p>
+    <w:p>
+      <w:r>
+        <w:t>Note that ion-</w:t>
+      </w:r>
+      <w:proofErr w:type="spellStart"/>
+      <w:r>
+        <w:t>nav</w:t>
+      </w:r>
+      <w:proofErr w:type="spellEnd"/>
+      <w:r>
+        <w:t>-buttons must be immediate descendants of the ion-view or</w:t>
+      </w:r>
+      <w:r>
+        <w:t xml:space="preserve"> </w:t>
+      </w:r>
+      <w:r>
+        <w:t>ion-</w:t>
+      </w:r>
+      <w:proofErr w:type="spellStart"/>
+      <w:r>
+        <w:t>nav</w:t>
+      </w:r>
+      <w:proofErr w:type="spellEnd"/>
+      <w:r>
+        <w:t>-bar element (basically, don’t wrap it in another div).</w:t>
+      </w:r>
+    </w:p>
+    <w:p>
+      <w:r>
+        <w:t xml:space="preserve">Directive: </w:t>
+      </w:r>
+      <w:proofErr w:type="spellStart"/>
+      <w:r>
+        <w:rPr>
+          <w:b/>
+        </w:rPr>
+        <w:t>ionNavTitle</w:t>
+      </w:r>
+      <w:proofErr w:type="spellEnd"/>
+    </w:p>
+    <w:p>
+      <w:r>
+        <w:t xml:space="preserve">The </w:t>
+      </w:r>
+      <w:proofErr w:type="spellStart"/>
+      <w:r>
+        <w:t>nav</w:t>
+      </w:r>
+      <w:proofErr w:type="spellEnd"/>
+      <w:r>
+        <w:t xml:space="preserve"> title directive replaces an </w:t>
+      </w:r>
+      <w:proofErr w:type="spellStart"/>
+      <w:r>
+        <w:t>ionNavBar</w:t>
+      </w:r>
+      <w:proofErr w:type="spellEnd"/>
+      <w:r>
+        <w:t xml:space="preserve"> title text with</w:t>
+      </w:r>
+      <w:r>
+        <w:t xml:space="preserve"> </w:t>
+      </w:r>
+      <w:r>
+        <w:t xml:space="preserve">custom HTML from within an </w:t>
+      </w:r>
+      <w:proofErr w:type="spellStart"/>
+      <w:r>
+        <w:t>ionView</w:t>
+      </w:r>
+      <w:proofErr w:type="spellEnd"/>
+      <w:r>
+        <w:t xml:space="preserve"> template. This gives each</w:t>
+      </w:r>
+      <w:r>
+        <w:t xml:space="preserve"> </w:t>
+      </w:r>
+      <w:r>
+        <w:t>view the ability to specify its own custom title element, such as an image or any HTML,</w:t>
+      </w:r>
+      <w:r>
+        <w:t xml:space="preserve"> </w:t>
+      </w:r>
+      <w:r>
+        <w:t>rather than being text-only. Alternatively, text-only titles can be updated using the</w:t>
+      </w:r>
+    </w:p>
+    <w:p>
+      <w:proofErr w:type="gramStart"/>
+      <w:r>
+        <w:t>view-title</w:t>
+      </w:r>
+      <w:proofErr w:type="gramEnd"/>
+      <w:r>
+        <w:t xml:space="preserve"> </w:t>
+      </w:r>
+      <w:proofErr w:type="spellStart"/>
+      <w:r>
+        <w:t>ionView</w:t>
+      </w:r>
+      <w:proofErr w:type="spellEnd"/>
+      <w:r>
+        <w:t xml:space="preserve"> attribute.</w:t>
+      </w:r>
+      <w:r>
+        <w:t xml:space="preserve"> </w:t>
+      </w:r>
+    </w:p>
+    <w:p>
+      <w:r>
+        <w:t>Note that ion-</w:t>
+      </w:r>
+      <w:proofErr w:type="spellStart"/>
+      <w:r>
+        <w:t>nav</w:t>
+      </w:r>
+      <w:proofErr w:type="spellEnd"/>
+      <w:r>
+        <w:t>-title must be an immediate descendant of the ion-view or</w:t>
+      </w:r>
+    </w:p>
+    <w:p>
+      <w:proofErr w:type="gramStart"/>
+      <w:r>
+        <w:t>ion-</w:t>
+      </w:r>
+      <w:proofErr w:type="spellStart"/>
+      <w:r>
+        <w:t>nav</w:t>
+      </w:r>
+      <w:proofErr w:type="spellEnd"/>
+      <w:r>
+        <w:t>-bar</w:t>
+      </w:r>
+      <w:proofErr w:type="gramEnd"/>
+      <w:r>
+        <w:t xml:space="preserve"> element (basically don’t wrap it in another div).</w:t>
+      </w:r>
+    </w:p>
+    <w:p>
+      <w:pPr>
+        <w:rPr>
+          <w:b/>
+        </w:rPr>
+      </w:pPr>
+      <w:r>
+        <w:rPr>
+          <w:b/>
+        </w:rPr>
+        <w:t>$</w:t>
+      </w:r>
+      <w:proofErr w:type="spellStart"/>
+      <w:r>
+        <w:rPr>
+          <w:b/>
+        </w:rPr>
+        <w:t>ionicNavBarDelegate</w:t>
+      </w:r>
+      <w:proofErr w:type="spellEnd"/>
+    </w:p>
+    <w:p>
+      <w:r>
+        <w:t xml:space="preserve">Delegate for controlling the </w:t>
+      </w:r>
+      <w:proofErr w:type="spellStart"/>
+      <w:r>
+        <w:t>ionNavBar</w:t>
+      </w:r>
+      <w:proofErr w:type="spellEnd"/>
+      <w:r>
+        <w:t xml:space="preserve"> directive.</w:t>
+      </w:r>
+    </w:p>
+    <w:p>
+      <w:r>
+        <w:t>$</w:t>
+      </w:r>
+      <w:proofErr w:type="spellStart"/>
+      <w:proofErr w:type="gramStart"/>
+      <w:r>
+        <w:t>ionicNavBarDelegate.align</w:t>
+      </w:r>
+      <w:proofErr w:type="spellEnd"/>
+      <w:r>
+        <w:t>(</w:t>
+      </w:r>
+      <w:proofErr w:type="gramEnd"/>
+      <w:r>
+        <w:t>[direction]): The direction to the align the title text towards. Available: 'left', 'right', 'center'. Default: 'center'.</w:t>
+      </w:r>
+    </w:p>
+    <w:p>
+      <w:r>
+        <w:t>$</w:t>
+      </w:r>
+      <w:proofErr w:type="spellStart"/>
+      <w:proofErr w:type="gramStart"/>
+      <w:r>
+        <w:t>ionicNavBarDelegate.showBackButton</w:t>
+      </w:r>
+      <w:proofErr w:type="spellEnd"/>
+      <w:r>
+        <w:t>(</w:t>
+      </w:r>
+      <w:proofErr w:type="gramEnd"/>
+      <w:r>
+        <w:t xml:space="preserve">[show]): Set/get whether the </w:t>
+      </w:r>
+      <w:proofErr w:type="spellStart"/>
+      <w:r>
+        <w:t>ionNavBackButton</w:t>
+      </w:r>
+      <w:proofErr w:type="spellEnd"/>
+      <w:r>
+        <w:t xml:space="preserve"> is shown (if it exists and there is a previous view that can be navigated to).</w:t>
+      </w:r>
+    </w:p>
+    <w:p>
+      <w:r>
+        <w:t>$</w:t>
+      </w:r>
+      <w:proofErr w:type="spellStart"/>
+      <w:proofErr w:type="gramStart"/>
+      <w:r>
+        <w:t>ionicNavBarDelegate.showBar</w:t>
+      </w:r>
+      <w:proofErr w:type="spellEnd"/>
+      <w:r>
+        <w:t>(</w:t>
+      </w:r>
+      <w:proofErr w:type="gramEnd"/>
+      <w:r>
+        <w:t xml:space="preserve">show): Set/get whether the </w:t>
+      </w:r>
+      <w:proofErr w:type="spellStart"/>
+      <w:r>
+        <w:t>ionNavBar</w:t>
+      </w:r>
+      <w:proofErr w:type="spellEnd"/>
+      <w:r>
+        <w:t xml:space="preserve"> is shown.</w:t>
+      </w:r>
+    </w:p>
+    <w:p>
+      <w:r>
+        <w:t>$</w:t>
+      </w:r>
+      <w:proofErr w:type="spellStart"/>
+      <w:proofErr w:type="gramStart"/>
+      <w:r>
+        <w:t>ionicNavBarDelegate.title</w:t>
+      </w:r>
+      <w:proofErr w:type="spellEnd"/>
+      <w:r>
+        <w:t>(</w:t>
+      </w:r>
+      <w:proofErr w:type="gramEnd"/>
+      <w:r>
+        <w:t xml:space="preserve">title): Set the title for the </w:t>
+      </w:r>
+      <w:proofErr w:type="spellStart"/>
+      <w:r>
+        <w:t>ionNavBar</w:t>
+      </w:r>
+      <w:proofErr w:type="spellEnd"/>
+      <w:r>
+        <w:t>.</w:t>
+      </w:r>
+    </w:p>
+    <w:p>
+      <w:pPr>
+        <w:rPr>
+          <w:b/>
+        </w:rPr>
+      </w:pPr>
+      <w:r>
+        <w:rPr>
+          <w:b/>
+        </w:rPr>
+        <w:t>$</w:t>
+      </w:r>
+      <w:proofErr w:type="spellStart"/>
+      <w:r>
+        <w:rPr>
+          <w:b/>
+        </w:rPr>
+        <w:t>ionicHistory</w:t>
+      </w:r>
+      <w:proofErr w:type="spellEnd"/>
+    </w:p>
+    <w:p>
+      <w:r>
+        <w:t>$</w:t>
+      </w:r>
+      <w:proofErr w:type="spellStart"/>
+      <w:r>
+        <w:t>ionicHistory</w:t>
+      </w:r>
+      <w:proofErr w:type="spellEnd"/>
+      <w:r>
+        <w:t xml:space="preserve"> keeps track of views as the user navigates through an app. Similar to the way a</w:t>
+      </w:r>
+      <w:r>
+        <w:t xml:space="preserve"> </w:t>
+      </w:r>
+      <w:r>
+        <w:t>browser behaves, an Ionic app is able to keep track of the previous view, the current view, and</w:t>
+      </w:r>
+      <w:r>
+        <w:t xml:space="preserve"> </w:t>
+      </w:r>
+      <w:r>
+        <w:t>the forward view (if there is one). However, a typical web browser only keeps track of one</w:t>
+      </w:r>
+      <w:r>
+        <w:t xml:space="preserve"> </w:t>
+      </w:r>
+      <w:r>
+        <w:t>history stack in a linear fashion.</w:t>
+      </w:r>
+    </w:p>
+    <w:p>
+      <w:r>
+        <w:t xml:space="preserve">Unlike a traditional browser environment, apps and </w:t>
+      </w:r>
+      <w:proofErr w:type="spellStart"/>
+      <w:r>
+        <w:t>webapps</w:t>
+      </w:r>
+      <w:proofErr w:type="spellEnd"/>
+      <w:r>
+        <w:t xml:space="preserve"> have parallel independent histories,</w:t>
+      </w:r>
+    </w:p>
+    <w:p>
+      <w:proofErr w:type="gramStart"/>
+      <w:r>
+        <w:t>such</w:t>
+      </w:r>
+      <w:proofErr w:type="gramEnd"/>
+      <w:r>
+        <w:t xml:space="preserve"> as with tabs. Should a user navigate few pages deep on one tab, and then switch to a new</w:t>
+      </w:r>
+    </w:p>
+    <w:p>
+      <w:proofErr w:type="gramStart"/>
+      <w:r>
+        <w:lastRenderedPageBreak/>
+        <w:t>tab</w:t>
+      </w:r>
+      <w:proofErr w:type="gramEnd"/>
+      <w:r>
+        <w:t xml:space="preserve"> and back, the back button relates not to the previous tab, but to the previous pages</w:t>
+      </w:r>
+    </w:p>
+    <w:p>
+      <w:proofErr w:type="gramStart"/>
+      <w:r>
+        <w:t>visited</w:t>
+      </w:r>
+      <w:proofErr w:type="gramEnd"/>
+      <w:r>
+        <w:t xml:space="preserve"> within that tab.</w:t>
+      </w:r>
+    </w:p>
+    <w:p>
+      <w:r>
+        <w:t>$</w:t>
+      </w:r>
+      <w:proofErr w:type="spellStart"/>
+      <w:r>
+        <w:t>ionicHistory</w:t>
+      </w:r>
+      <w:proofErr w:type="spellEnd"/>
+      <w:r>
+        <w:t xml:space="preserve"> facilitates this parallel history architecture.</w:t>
+      </w:r>
+    </w:p>
+    <w:p>
+      <w:r>
+        <w:t>$</w:t>
+      </w:r>
+      <w:proofErr w:type="spellStart"/>
+      <w:proofErr w:type="gramStart"/>
+      <w:r>
+        <w:t>ionicHistory.viewHistory</w:t>
+      </w:r>
+      <w:proofErr w:type="spellEnd"/>
+      <w:r>
+        <w:t>()</w:t>
+      </w:r>
+      <w:proofErr w:type="gramEnd"/>
+    </w:p>
+    <w:p>
+      <w:r>
+        <w:t>$</w:t>
+      </w:r>
+      <w:proofErr w:type="spellStart"/>
+      <w:proofErr w:type="gramStart"/>
+      <w:r>
+        <w:t>ionicHistory.currentView</w:t>
+      </w:r>
+      <w:proofErr w:type="spellEnd"/>
+      <w:r>
+        <w:t>()</w:t>
+      </w:r>
+      <w:proofErr w:type="gramEnd"/>
+    </w:p>
+    <w:p>
+      <w:r>
+        <w:t>$</w:t>
+      </w:r>
+      <w:proofErr w:type="spellStart"/>
+      <w:proofErr w:type="gramStart"/>
+      <w:r>
+        <w:t>ionicHistory.currentHistoryId</w:t>
+      </w:r>
+      <w:proofErr w:type="spellEnd"/>
+      <w:r>
+        <w:t>()</w:t>
+      </w:r>
+      <w:proofErr w:type="gramEnd"/>
+    </w:p>
+    <w:p>
+      <w:r>
+        <w:t>$</w:t>
+      </w:r>
+      <w:proofErr w:type="spellStart"/>
+      <w:proofErr w:type="gramStart"/>
+      <w:r>
+        <w:t>ionicHistory.currentTitle</w:t>
+      </w:r>
+      <w:proofErr w:type="spellEnd"/>
+      <w:r>
+        <w:t>(</w:t>
+      </w:r>
+      <w:proofErr w:type="gramEnd"/>
+      <w:r>
+        <w:t>[</w:t>
+      </w:r>
+      <w:proofErr w:type="spellStart"/>
+      <w:r>
+        <w:t>val</w:t>
+      </w:r>
+      <w:proofErr w:type="spellEnd"/>
+      <w:r>
+        <w:t>])</w:t>
+      </w:r>
+    </w:p>
+    <w:p>
+      <w:r>
+        <w:t>$</w:t>
+      </w:r>
+      <w:proofErr w:type="spellStart"/>
+      <w:proofErr w:type="gramStart"/>
+      <w:r>
+        <w:t>ionicHistory.backView</w:t>
+      </w:r>
+      <w:proofErr w:type="spellEnd"/>
+      <w:r>
+        <w:t>()</w:t>
+      </w:r>
+      <w:proofErr w:type="gramEnd"/>
+    </w:p>
+    <w:p>
+      <w:r>
+        <w:t>$</w:t>
+      </w:r>
+      <w:proofErr w:type="spellStart"/>
+      <w:proofErr w:type="gramStart"/>
+      <w:r>
+        <w:t>ionicHistory.backTitle</w:t>
+      </w:r>
+      <w:proofErr w:type="spellEnd"/>
+      <w:r>
+        <w:t>()</w:t>
+      </w:r>
+      <w:proofErr w:type="gramEnd"/>
+    </w:p>
+    <w:p>
+      <w:r>
+        <w:t>$</w:t>
+      </w:r>
+      <w:proofErr w:type="spellStart"/>
+      <w:proofErr w:type="gramStart"/>
+      <w:r>
+        <w:t>ionicHistory.forwardView</w:t>
+      </w:r>
+      <w:proofErr w:type="spellEnd"/>
+      <w:r>
+        <w:t>()</w:t>
+      </w:r>
+      <w:proofErr w:type="gramEnd"/>
+    </w:p>
+    <w:p>
+      <w:r>
+        <w:t>$</w:t>
+      </w:r>
+      <w:proofErr w:type="spellStart"/>
+      <w:proofErr w:type="gramStart"/>
+      <w:r>
+        <w:t>ionicHistory.currentStateName</w:t>
+      </w:r>
+      <w:proofErr w:type="spellEnd"/>
+      <w:r>
+        <w:t>()</w:t>
+      </w:r>
+      <w:proofErr w:type="gramEnd"/>
+    </w:p>
+    <w:p>
+      <w:r>
+        <w:t>$</w:t>
+      </w:r>
+      <w:proofErr w:type="spellStart"/>
+      <w:proofErr w:type="gramStart"/>
+      <w:r>
+        <w:t>ionicHistory.goBack</w:t>
+      </w:r>
+      <w:proofErr w:type="spellEnd"/>
+      <w:r>
+        <w:t>(</w:t>
+      </w:r>
+      <w:proofErr w:type="gramEnd"/>
+      <w:r>
+        <w:t>[</w:t>
+      </w:r>
+      <w:proofErr w:type="spellStart"/>
+      <w:r>
+        <w:t>backCount</w:t>
+      </w:r>
+      <w:proofErr w:type="spellEnd"/>
+      <w:r>
+        <w:t>])</w:t>
+      </w:r>
+    </w:p>
+    <w:p>
+      <w:r>
+        <w:t>$</w:t>
+      </w:r>
+      <w:proofErr w:type="spellStart"/>
+      <w:proofErr w:type="gramStart"/>
+      <w:r>
+        <w:t>ionicHistory.clearHistory</w:t>
+      </w:r>
+      <w:proofErr w:type="spellEnd"/>
+      <w:r>
+        <w:t>()</w:t>
+      </w:r>
+      <w:proofErr w:type="gramEnd"/>
+    </w:p>
+    <w:p>
+      <w:r>
+        <w:t>$</w:t>
+      </w:r>
+      <w:proofErr w:type="spellStart"/>
+      <w:proofErr w:type="gramStart"/>
+      <w:r>
+        <w:t>ionicHistory.clearCache</w:t>
+      </w:r>
+      <w:proofErr w:type="spellEnd"/>
+      <w:r>
+        <w:t>()</w:t>
+      </w:r>
+      <w:proofErr w:type="gramEnd"/>
+    </w:p>
+    <w:p>
+      <w:r>
+        <w:t>$</w:t>
+      </w:r>
+      <w:proofErr w:type="spellStart"/>
+      <w:proofErr w:type="gramStart"/>
+      <w:r>
+        <w:t>ionicHistory.nextViewOptions</w:t>
+      </w:r>
+      <w:proofErr w:type="spellEnd"/>
+      <w:r>
+        <w:t>()</w:t>
+      </w:r>
+      <w:proofErr w:type="gramEnd"/>
+    </w:p>
+    <w:p/>
+    <w:p>
+      <w:pPr>
+        <w:rPr>
+          <w:rFonts w:hint="eastAsia"/>
+        </w:rPr>
+      </w:pPr>
+      <w:r>
+        <w:rPr>
+          <w:rFonts w:hint="eastAsia"/>
+        </w:rPr>
+        <w:t>Example:</w:t>
+      </w:r>
+    </w:p>
+    <w:p>
+      <w:r>
+        <w:t>&lt;body ng-app="starter"&gt;</w:t>
+      </w:r>
+    </w:p>
+    <w:p>
+      <w:r>
+        <w:t xml:space="preserve">  </w:t>
+      </w:r>
+      <w:proofErr w:type="gramStart"/>
+      <w:r>
+        <w:t>&lt;!--</w:t>
+      </w:r>
+      <w:proofErr w:type="gramEnd"/>
+      <w:r>
+        <w:t xml:space="preserve"> The </w:t>
+      </w:r>
+      <w:proofErr w:type="spellStart"/>
+      <w:r>
+        <w:t>nav</w:t>
+      </w:r>
+      <w:proofErr w:type="spellEnd"/>
+      <w:r>
+        <w:t xml:space="preserve"> bar that will be updated as we navigate --&gt;</w:t>
+      </w:r>
+    </w:p>
+    <w:p>
+      <w:r>
+        <w:t xml:space="preserve">  &lt;ion-</w:t>
+      </w:r>
+      <w:proofErr w:type="spellStart"/>
+      <w:r>
+        <w:t>nav</w:t>
+      </w:r>
+      <w:proofErr w:type="spellEnd"/>
+      <w:r>
+        <w:t>-bar class="bar-positive"&gt;</w:t>
+      </w:r>
+    </w:p>
+    <w:p>
+      <w:pPr>
+        <w:ind w:firstLine="420"/>
+      </w:pPr>
+      <w:r>
+        <w:t>&lt;</w:t>
+      </w:r>
+      <w:proofErr w:type="gramStart"/>
+      <w:r>
+        <w:t>ion-</w:t>
+      </w:r>
+      <w:proofErr w:type="spellStart"/>
+      <w:r>
+        <w:t>nav</w:t>
+      </w:r>
+      <w:proofErr w:type="spellEnd"/>
+      <w:r>
+        <w:t>-back-button</w:t>
+      </w:r>
+      <w:proofErr w:type="gramEnd"/>
+      <w:r>
+        <w:t>&gt;</w:t>
       </w:r>
       <w:bookmarkStart w:id="2" w:name="_GoBack"/>
       <w:bookmarkEnd w:id="2"/>
     </w:p>
     <w:p>
       <w:r>
+        <w:t xml:space="preserve">  </w:t>
+      </w:r>
+      <w:r>
+        <w:tab/>
+      </w:r>
+      <w:r>
+        <w:t>&lt;/ion-</w:t>
+      </w:r>
+      <w:proofErr w:type="spellStart"/>
+      <w:r>
+        <w:t>nav</w:t>
+      </w:r>
+      <w:proofErr w:type="spellEnd"/>
+      <w:r>
+        <w:t>-back-button&gt;</w:t>
+      </w:r>
+    </w:p>
+    <w:p>
+      <w:r>
+        <w:t xml:space="preserve">  &lt;/ion-</w:t>
+      </w:r>
+      <w:proofErr w:type="spellStart"/>
+      <w:r>
+        <w:t>nav</w:t>
+      </w:r>
+      <w:proofErr w:type="spellEnd"/>
+      <w:r>
+        <w:t>-bar&gt;</w:t>
+      </w:r>
+    </w:p>
+    <w:p/>
+    <w:p>
+      <w:r>
+        <w:t xml:space="preserve">  </w:t>
+      </w:r>
+      <w:proofErr w:type="gramStart"/>
+      <w:r>
+        <w:t>&lt;!--</w:t>
+      </w:r>
+      <w:proofErr w:type="gramEnd"/>
+      <w:r>
+        <w:t xml:space="preserve"> where the initial view template will be rendered --&gt;</w:t>
+      </w:r>
+    </w:p>
+    <w:p>
+      <w:r>
+        <w:t xml:space="preserve">  &lt;</w:t>
+      </w:r>
+      <w:proofErr w:type="gramStart"/>
+      <w:r>
+        <w:t>ion-</w:t>
+      </w:r>
+      <w:proofErr w:type="spellStart"/>
+      <w:r>
+        <w:t>nav</w:t>
+      </w:r>
+      <w:proofErr w:type="spellEnd"/>
+      <w:r>
+        <w:t>-view</w:t>
+      </w:r>
+      <w:proofErr w:type="gramEnd"/>
+      <w:r>
         <w:t>&gt;</w:t>
       </w:r>
-      <w:proofErr w:type="spellStart"/>
-      <w:r>
-        <w:t>npm</w:t>
-      </w:r>
-      <w:proofErr w:type="spellEnd"/>
-      <w:r>
-        <w:t xml:space="preserve"> install –g generator-ionic</w:t>
-      </w:r>
-    </w:p>
-    <w:p>
+    </w:p>
+    <w:p>
+      <w:pPr>
+        <w:ind w:firstLine="420"/>
+      </w:pPr>
+      <w:r>
+        <w:t>&lt;</w:t>
+      </w:r>
+      <w:proofErr w:type="gramStart"/>
+      <w:r>
+        <w:t>ion-view</w:t>
+      </w:r>
+      <w:proofErr w:type="gramEnd"/>
+      <w:r>
+        <w:t>&gt;</w:t>
+      </w:r>
+    </w:p>
+    <w:p>
+      <w:pPr>
+        <w:ind w:left="420" w:firstLine="420"/>
+      </w:pPr>
+      <w:r>
+        <w:t>&lt;ion-</w:t>
+      </w:r>
+      <w:proofErr w:type="spellStart"/>
+      <w:r>
+        <w:t>nav</w:t>
+      </w:r>
+      <w:proofErr w:type="spellEnd"/>
+      <w:r>
+        <w:t>-buttons side="primary"&gt;</w:t>
+      </w:r>
+    </w:p>
+    <w:p>
+      <w:pPr>
+        <w:ind w:firstLine="420"/>
+      </w:pPr>
+      <w:r>
+        <w:t xml:space="preserve">      &lt;button class="button" ng-click="</w:t>
+      </w:r>
+      <w:proofErr w:type="spellStart"/>
+      <w:proofErr w:type="gramStart"/>
+      <w:r>
+        <w:t>doSomething</w:t>
+      </w:r>
+      <w:proofErr w:type="spellEnd"/>
       <w:r>
         <w:t>(</w:t>
       </w:r>
-      <w:r>
-        <w:rPr>
-          <w:rFonts w:hint="eastAsia"/>
-        </w:rPr>
-        <w:t>如果</w:t>
-      </w:r>
-      <w:r>
-        <w:t>有错误，类</w:t>
-      </w:r>
-      <w:r>
-        <w:rPr>
-          <w:rFonts w:hint="eastAsia"/>
-        </w:rPr>
-        <w:t>似</w:t>
-      </w:r>
-      <w:proofErr w:type="spellStart"/>
-      <w:r>
-        <w:rPr>
-          <w:rFonts w:hint="eastAsia"/>
-        </w:rPr>
-        <w:t>operaton</w:t>
-      </w:r>
-      <w:proofErr w:type="spellEnd"/>
-      <w:r>
-        <w:rPr>
-          <w:rFonts w:hint="eastAsia"/>
-        </w:rPr>
-        <w:t xml:space="preserve"> not permitted, rename </w:t>
-      </w:r>
-      <w:r>
-        <w:t>‘…\</w:t>
-      </w:r>
-      <w:proofErr w:type="spellStart"/>
-      <w:r>
-        <w:t>npm</w:t>
-      </w:r>
-      <w:proofErr w:type="spellEnd"/>
-      <w:r>
-        <w:t>-cache\...</w:t>
-      </w:r>
-      <w:proofErr w:type="gramStart"/>
-      <w:r>
-        <w:t>’,</w:t>
-      </w:r>
-      <w:proofErr w:type="gramEnd"/>
-      <w:r>
-        <w:t xml:space="preserve"> </w:t>
-      </w:r>
-      <w:r>
-        <w:rPr>
-          <w:rFonts w:hint="eastAsia"/>
-        </w:rPr>
-        <w:t>要</w:t>
-      </w:r>
-      <w:r>
-        <w:t>先清空</w:t>
-      </w:r>
-    </w:p>
-    <w:p>
+      <w:proofErr w:type="gramEnd"/>
+      <w:r>
+        <w:t>)"&gt;primary&lt;/button&gt;</w:t>
+      </w:r>
+    </w:p>
+    <w:p>
+      <w:pPr>
+        <w:ind w:firstLine="420"/>
+      </w:pPr>
+      <w:r>
+        <w:t xml:space="preserve">    &lt;/ion-</w:t>
+      </w:r>
+      <w:proofErr w:type="spellStart"/>
+      <w:r>
+        <w:t>nav</w:t>
+      </w:r>
+      <w:proofErr w:type="spellEnd"/>
+      <w:r>
+        <w:t>-buttons&gt;</w:t>
+      </w:r>
+    </w:p>
+    <w:p>
+      <w:pPr>
+        <w:ind w:left="420" w:firstLine="420"/>
+      </w:pPr>
+      <w:r>
+        <w:t>&lt;ion-</w:t>
+      </w:r>
+      <w:proofErr w:type="spellStart"/>
+      <w:r>
+        <w:t>nav</w:t>
+      </w:r>
+      <w:proofErr w:type="spellEnd"/>
+      <w:r>
+        <w:t>-title&gt;&lt;</w:t>
+      </w:r>
+      <w:proofErr w:type="spellStart"/>
+      <w:r>
+        <w:t>img</w:t>
+      </w:r>
+      <w:proofErr w:type="spellEnd"/>
+      <w:r>
+        <w:t xml:space="preserve"> </w:t>
+      </w:r>
+      <w:proofErr w:type="spellStart"/>
+      <w:r>
+        <w:t>src</w:t>
+      </w:r>
+      <w:proofErr w:type="spellEnd"/>
+      <w:r>
+        <w:t>="</w:t>
+      </w:r>
+      <w:proofErr w:type="spellStart"/>
+      <w:r>
+        <w:t>logo.svg</w:t>
+      </w:r>
+      <w:proofErr w:type="spellEnd"/>
+      <w:r>
+        <w:t>"&gt;&lt;/ion-</w:t>
+      </w:r>
+      <w:proofErr w:type="spellStart"/>
+      <w:r>
+        <w:t>nav</w:t>
+      </w:r>
+      <w:proofErr w:type="spellEnd"/>
+      <w:r>
+        <w:t>-title&gt;</w:t>
+      </w:r>
+    </w:p>
+    <w:p>
+      <w:r>
+        <w:t xml:space="preserve">      </w:t>
+      </w:r>
+      <w:r>
+        <w:tab/>
+      </w:r>
+      <w:r>
+        <w:t>&lt;</w:t>
+      </w:r>
+      <w:proofErr w:type="gramStart"/>
+      <w:r>
+        <w:t>ion-content</w:t>
+      </w:r>
+      <w:proofErr w:type="gramEnd"/>
       <w:r>
         <w:t>&gt;</w:t>
       </w:r>
-      <w:proofErr w:type="spellStart"/>
-      <w:r>
-        <w:t>npm</w:t>
-      </w:r>
-      <w:proofErr w:type="spellEnd"/>
-      <w:r>
-        <w:t xml:space="preserve"> cache clean)</w:t>
+    </w:p>
+    <w:p>
+      <w:pPr>
+        <w:ind w:left="840" w:firstLine="420"/>
+      </w:pPr>
+      <w:r>
+        <w:t>Hello!</w:t>
+      </w:r>
+    </w:p>
+    <w:p>
+      <w:pPr>
+        <w:ind w:left="420" w:firstLine="420"/>
+      </w:pPr>
+      <w:r>
+        <w:t>&lt;/ion-content&gt;</w:t>
+      </w:r>
+    </w:p>
+    <w:p>
+      <w:r>
+        <w:t xml:space="preserve">    &lt;/ion-view&gt;</w:t>
+      </w:r>
+    </w:p>
+    <w:p>
+      <w:r>
+        <w:t xml:space="preserve">  &lt;/ion-</w:t>
+      </w:r>
+      <w:proofErr w:type="spellStart"/>
+      <w:r>
+        <w:t>nav</w:t>
+      </w:r>
+      <w:proofErr w:type="spellEnd"/>
+      <w:r>
+        <w:t>-view&gt;</w:t>
+      </w:r>
+    </w:p>
+    <w:p>
+      <w:r>
+        <w:t>&lt;/body&gt;</w:t>
       </w:r>
     </w:p>
     <w:p/>
-    <w:p>
-      <w:r>
-        <w:t>&gt;</w:t>
-      </w:r>
-      <w:proofErr w:type="spellStart"/>
-      <w:r>
-        <w:t>mkdir</w:t>
-      </w:r>
-      <w:proofErr w:type="spellEnd"/>
-      <w:r>
-        <w:t xml:space="preserve"> my-ionic-project &amp;&amp; cd $_</w:t>
-      </w:r>
-    </w:p>
-    <w:p>
-      <w:proofErr w:type="gramStart"/>
-      <w:r>
-        <w:t>my-ionic-project&gt;</w:t>
-      </w:r>
-      <w:proofErr w:type="spellStart"/>
-      <w:proofErr w:type="gramEnd"/>
-      <w:r>
-        <w:t>yo</w:t>
-      </w:r>
-      <w:proofErr w:type="spellEnd"/>
-      <w:r>
-        <w:t xml:space="preserve"> ionic</w:t>
-      </w:r>
-    </w:p>
     <w:p/>
     <w:p>
-      <w:r>
-        <w:t>Ionic</w:t>
-      </w:r>
-    </w:p>
-    <w:p>
-      <w:r>
-        <w:t>Ionic is a bunch of UI elements made in HTML5 &amp;</w:t>
-      </w:r>
-    </w:p>
-    <w:p>
-      <w:r>
-        <w:t>CSS3 that covers a lot of the mobile interactions</w:t>
-      </w:r>
-    </w:p>
-    <w:p>
-      <w:r>
-        <w:t>The big advantage of Ionic is all the UI components</w:t>
-      </w:r>
-    </w:p>
-    <w:p>
-      <w:proofErr w:type="gramStart"/>
-      <w:r>
-        <w:t>are</w:t>
-      </w:r>
-      <w:proofErr w:type="gramEnd"/>
-      <w:r>
-        <w:t xml:space="preserve"> AngularJS Directives</w:t>
-      </w:r>
-    </w:p>
-    <w:p>
-      <w:r>
-        <w:t>Open-source</w:t>
+      <w:pPr>
+        <w:widowControl/>
+        <w:jc w:val="left"/>
+      </w:pPr>
+      <w:r>
+        <w:br w:type="page"/>
+      </w:r>
+    </w:p>
+    <w:p/>
+    <w:p>
+      <w:r>
+        <w:t>Hybrid Apps</w:t>
       </w:r>
     </w:p>
     <w:p>
@@ -1239,7 +2724,7 @@
         <w:t>•</w:t>
       </w:r>
       <w:r>
-        <w:t xml:space="preserve"> Built with Sass and optimized for AngularJS</w:t>
+        <w:t xml:space="preserve"> HTML 5 that acts like native</w:t>
       </w:r>
     </w:p>
     <w:p>
@@ -1250,7 +2735,7 @@
         <w:t>•</w:t>
       </w:r>
       <w:r>
-        <w:t xml:space="preserve"> Beautifully designed</w:t>
+        <w:t xml:space="preserve"> Web wrapper in native layer</w:t>
       </w:r>
     </w:p>
     <w:p>
@@ -1261,7 +2746,7 @@
         <w:t>•</w:t>
       </w:r>
       <w:r>
-        <w:t xml:space="preserve"> Extends the HTML vocabulary</w:t>
+        <w:t xml:space="preserve"> Direct access to native APIs</w:t>
       </w:r>
     </w:p>
     <w:p>
@@ -1272,7 +2757,7 @@
         <w:t>•</w:t>
       </w:r>
       <w:r>
-        <w:t xml:space="preserve"> UI Components using Directives and Services</w:t>
+        <w:t xml:space="preserve"> A single code base</w:t>
       </w:r>
     </w:p>
     <w:p>
@@ -1283,7 +2768,22 @@
         <w:t>•</w:t>
       </w:r>
       <w:r>
-        <w:t xml:space="preserve"> Proven for large-scale app development</w:t>
+        <w:t xml:space="preserve"> Familiar web development environment</w:t>
+      </w:r>
+    </w:p>
+    <w:p>
+      <w:r>
+        <w:t>A lot of components</w:t>
+      </w:r>
+    </w:p>
+    <w:p>
+      <w:proofErr w:type="spellStart"/>
+      <w:r>
+        <w:t>Swipeable</w:t>
+      </w:r>
+      <w:proofErr w:type="spellEnd"/>
+      <w:r>
+        <w:t xml:space="preserve"> List Options</w:t>
       </w:r>
     </w:p>
     <w:p>
@@ -1294,15 +2794,7 @@
         <w:t>•</w:t>
       </w:r>
       <w:r>
-        <w:t xml:space="preserve"> </w:t>
-      </w:r>
-      <w:proofErr w:type="spellStart"/>
-      <w:r>
-        <w:t>Ionicons</w:t>
-      </w:r>
-      <w:proofErr w:type="spellEnd"/>
-      <w:r>
-        <w:t xml:space="preserve"> (over 700 MIT licensed font-icons)</w:t>
+        <w:t xml:space="preserve"> Side menus</w:t>
       </w:r>
     </w:p>
     <w:p>
@@ -1313,8 +2805,13 @@
         <w:t>•</w:t>
       </w:r>
       <w:r>
-        <w:t xml:space="preserve"> Supported by Drifty and has a large community:</w:t>
-      </w:r>
+        <w:t xml:space="preserve"> </w:t>
+      </w:r>
+      <w:proofErr w:type="spellStart"/>
+      <w:r>
+        <w:t>Actionsheets</w:t>
+      </w:r>
+      <w:proofErr w:type="spellEnd"/>
     </w:p>
     <w:p>
       <w:r>
@@ -1324,12 +2821,7 @@
         <w:t>•</w:t>
       </w:r>
       <w:r>
-        <w:t xml:space="preserve"> Very active internal forum</w:t>
-      </w:r>
-    </w:p>
-    <w:p>
-      <w:r>
-        <w:t>Hybrid Apps</w:t>
+        <w:t xml:space="preserve"> Tabs</w:t>
       </w:r>
     </w:p>
     <w:p>
@@ -1340,7 +2832,7 @@
         <w:t>•</w:t>
       </w:r>
       <w:r>
-        <w:t xml:space="preserve"> HTML 5 that acts like native</w:t>
+        <w:t xml:space="preserve"> Pull to Refresh</w:t>
       </w:r>
     </w:p>
     <w:p>
@@ -1351,8 +2843,13 @@
         <w:t>•</w:t>
       </w:r>
       <w:r>
-        <w:t xml:space="preserve"> Web wrapper in native layer</w:t>
-      </w:r>
+        <w:t xml:space="preserve"> </w:t>
+      </w:r>
+      <w:proofErr w:type="spellStart"/>
+      <w:r>
+        <w:t>Slidebox</w:t>
+      </w:r>
+      <w:proofErr w:type="spellEnd"/>
     </w:p>
     <w:p>
       <w:r>
@@ -1362,7 +2859,7 @@
         <w:t>•</w:t>
       </w:r>
       <w:r>
-        <w:t xml:space="preserve"> Direct access to native APIs</w:t>
+        <w:t xml:space="preserve"> Infinite Scroll</w:t>
       </w:r>
     </w:p>
     <w:p>
@@ -1373,7 +2870,7 @@
         <w:t>•</w:t>
       </w:r>
       <w:r>
-        <w:t xml:space="preserve"> A single code base</w:t>
+        <w:t xml:space="preserve"> Popup</w:t>
       </w:r>
     </w:p>
     <w:p>
@@ -1384,22 +2881,7 @@
         <w:t>•</w:t>
       </w:r>
       <w:r>
-        <w:t xml:space="preserve"> Familiar web development environment</w:t>
-      </w:r>
-    </w:p>
-    <w:p>
-      <w:r>
-        <w:t>A lot of components</w:t>
-      </w:r>
-    </w:p>
-    <w:p>
-      <w:proofErr w:type="spellStart"/>
-      <w:r>
-        <w:t>Swipeable</w:t>
-      </w:r>
-      <w:proofErr w:type="spellEnd"/>
-      <w:r>
-        <w:t xml:space="preserve"> List Options</w:t>
+        <w:t xml:space="preserve"> Popover</w:t>
       </w:r>
     </w:p>
     <w:p>
@@ -1410,7 +2892,7 @@
         <w:t>•</w:t>
       </w:r>
       <w:r>
-        <w:t xml:space="preserve"> Side menus</w:t>
+        <w:t xml:space="preserve"> Loading Overlay</w:t>
       </w:r>
     </w:p>
     <w:p>
@@ -1421,13 +2903,8 @@
         <w:t>•</w:t>
       </w:r>
       <w:r>
-        <w:t xml:space="preserve"> </w:t>
-      </w:r>
-      <w:proofErr w:type="spellStart"/>
-      <w:r>
-        <w:t>Actionsheets</w:t>
-      </w:r>
-      <w:proofErr w:type="spellEnd"/>
+        <w:t xml:space="preserve"> Inputs</w:t>
+      </w:r>
     </w:p>
     <w:p>
       <w:r>
@@ -1437,7 +2914,17 @@
         <w:t>•</w:t>
       </w:r>
       <w:r>
-        <w:t xml:space="preserve"> Tabs</w:t>
+        <w:t xml:space="preserve"> Buttons</w:t>
+      </w:r>
+    </w:p>
+    <w:p>
+      <w:r>
+        <w:t>Cached Views</w:t>
+      </w:r>
+    </w:p>
+    <w:p>
+      <w:r>
+        <w:t>View elements left in DOM</w:t>
       </w:r>
     </w:p>
     <w:p>
@@ -1448,7 +2935,7 @@
         <w:t>•</w:t>
       </w:r>
       <w:r>
-        <w:t xml:space="preserve"> Pull to Refresh</w:t>
+        <w:t xml:space="preserve"> $scope disconnected from cache</w:t>
       </w:r>
     </w:p>
     <w:p>
@@ -1459,13 +2946,8 @@
         <w:t>•</w:t>
       </w:r>
       <w:r>
-        <w:t xml:space="preserve"> </w:t>
-      </w:r>
-      <w:proofErr w:type="spellStart"/>
-      <w:r>
-        <w:t>Slidebox</w:t>
-      </w:r>
-      <w:proofErr w:type="spellEnd"/>
+        <w:t xml:space="preserve"> State maintained</w:t>
+      </w:r>
     </w:p>
     <w:p>
       <w:r>
@@ -1475,7 +2957,7 @@
         <w:t>•</w:t>
       </w:r>
       <w:r>
-        <w:t xml:space="preserve"> Infinite Scroll</w:t>
+        <w:t xml:space="preserve"> Scroll position maintained</w:t>
       </w:r>
     </w:p>
     <w:p>
@@ -1486,7 +2968,7 @@
         <w:t>•</w:t>
       </w:r>
       <w:r>
-        <w:t xml:space="preserve"> Popup</w:t>
+        <w:t xml:space="preserve"> Life Cycle events</w:t>
       </w:r>
     </w:p>
     <w:p>
@@ -1497,7 +2979,17 @@
         <w:t>•</w:t>
       </w:r>
       <w:r>
-        <w:t xml:space="preserve"> Popover</w:t>
+        <w:t xml:space="preserve"> Highly configurable</w:t>
+      </w:r>
+    </w:p>
+    <w:p>
+      <w:r>
+        <w:t>Collection-Repeat</w:t>
+      </w:r>
+    </w:p>
+    <w:p>
+      <w:r>
+        <w:t>Replacement for ng-repeat</w:t>
       </w:r>
     </w:p>
     <w:p>
@@ -1508,7 +3000,7 @@
         <w:t>•</w:t>
       </w:r>
       <w:r>
-        <w:t xml:space="preserve"> Loading Overlay</w:t>
+        <w:t xml:space="preserve"> Scroll through thousands of items</w:t>
       </w:r>
     </w:p>
     <w:p>
@@ -1519,7 +3011,7 @@
         <w:t>•</w:t>
       </w:r>
       <w:r>
-        <w:t xml:space="preserve"> Inputs</w:t>
+        <w:t xml:space="preserve"> Only renders the viewable items</w:t>
       </w:r>
     </w:p>
     <w:p>
@@ -1530,29 +3022,31 @@
         <w:t>•</w:t>
       </w:r>
       <w:r>
-        <w:t xml:space="preserve"> Buttons</w:t>
-      </w:r>
-    </w:p>
-    <w:p>
-      <w:r>
-        <w:t>Cached Views</w:t>
-      </w:r>
-    </w:p>
-    <w:p>
-      <w:r>
-        <w:t>View elements left in DOM</w:t>
-      </w:r>
-    </w:p>
-    <w:p>
-      <w:r>
-        <w:rPr>
-          <w:rFonts w:hint="eastAsia"/>
-        </w:rPr>
-        <w:lastRenderedPageBreak/>
+        <w:t xml:space="preserve"> Smooth scrolling</w:t>
+      </w:r>
+    </w:p>
+    <w:p>
+      <w:r>
+        <w:t>Ionic-</w:t>
+      </w:r>
+      <w:proofErr w:type="spellStart"/>
+      <w:r>
+        <w:t>Cli</w:t>
+      </w:r>
+      <w:proofErr w:type="spellEnd"/>
+    </w:p>
+    <w:p>
+      <w:r>
+        <w:rPr>
+          <w:rFonts w:hint="eastAsia"/>
+        </w:rPr>
         <w:t>•</w:t>
       </w:r>
       <w:r>
-        <w:t xml:space="preserve"> $scope disconnected from cache</w:t>
+        <w:t xml:space="preserve"> </w:t>
+      </w:r>
+      <w:r>
+        <w:t>Testing in a browser</w:t>
       </w:r>
     </w:p>
     <w:p>
@@ -1563,7 +3057,7 @@
         <w:t>•</w:t>
       </w:r>
       <w:r>
-        <w:t xml:space="preserve"> State maintained</w:t>
+        <w:t xml:space="preserve"> Live Reload App During Development</w:t>
       </w:r>
     </w:p>
     <w:p>
@@ -1574,7 +3068,7 @@
         <w:t>•</w:t>
       </w:r>
       <w:r>
-        <w:t xml:space="preserve"> Scroll position maintained</w:t>
+        <w:t xml:space="preserve"> Emulating your app</w:t>
       </w:r>
     </w:p>
     <w:p>
@@ -1585,7 +3079,7 @@
         <w:t>•</w:t>
       </w:r>
       <w:r>
-        <w:t xml:space="preserve"> Life Cycle events</w:t>
+        <w:t xml:space="preserve"> Running your app on device</w:t>
       </w:r>
     </w:p>
     <w:p>
@@ -1596,17 +3090,7 @@
         <w:t>•</w:t>
       </w:r>
       <w:r>
-        <w:t xml:space="preserve"> Highly configurable</w:t>
-      </w:r>
-    </w:p>
-    <w:p>
-      <w:r>
-        <w:t>Collection-Repeat</w:t>
-      </w:r>
-    </w:p>
-    <w:p>
-      <w:r>
-        <w:t>Replacement for ng-repeat</w:t>
+        <w:t xml:space="preserve"> Building your app (with or without SDK)</w:t>
       </w:r>
     </w:p>
     <w:p>
@@ -1617,7 +3101,7 @@
         <w:t>•</w:t>
       </w:r>
       <w:r>
-        <w:t xml:space="preserve"> Scroll through thousands of items</w:t>
+        <w:t xml:space="preserve"> Icon and Splash Screen Image Generation</w:t>
       </w:r>
     </w:p>
     <w:p>
@@ -1628,98 +3112,6 @@
         <w:t>•</w:t>
       </w:r>
       <w:r>
-        <w:t xml:space="preserve"> Only renders the viewable items</w:t>
-      </w:r>
-    </w:p>
-    <w:p>
-      <w:r>
-        <w:rPr>
-          <w:rFonts w:hint="eastAsia"/>
-        </w:rPr>
-        <w:t>•</w:t>
-      </w:r>
-      <w:r>
-        <w:t xml:space="preserve"> Smooth scrolling</w:t>
-      </w:r>
-    </w:p>
-    <w:p>
-      <w:r>
-        <w:t>Ionic-</w:t>
-      </w:r>
-      <w:proofErr w:type="spellStart"/>
-      <w:r>
-        <w:t>Cli</w:t>
-      </w:r>
-      <w:proofErr w:type="spellEnd"/>
-    </w:p>
-    <w:p>
-      <w:r>
-        <w:t>Testing in a browser</w:t>
-      </w:r>
-    </w:p>
-    <w:p>
-      <w:r>
-        <w:rPr>
-          <w:rFonts w:hint="eastAsia"/>
-        </w:rPr>
-        <w:t>•</w:t>
-      </w:r>
-      <w:r>
-        <w:t xml:space="preserve"> Live Reload App During Development</w:t>
-      </w:r>
-    </w:p>
-    <w:p>
-      <w:r>
-        <w:rPr>
-          <w:rFonts w:hint="eastAsia"/>
-        </w:rPr>
-        <w:t>•</w:t>
-      </w:r>
-      <w:r>
-        <w:t xml:space="preserve"> Emulating your app</w:t>
-      </w:r>
-    </w:p>
-    <w:p>
-      <w:r>
-        <w:rPr>
-          <w:rFonts w:hint="eastAsia"/>
-        </w:rPr>
-        <w:t>•</w:t>
-      </w:r>
-      <w:r>
-        <w:t xml:space="preserve"> Running your app on device</w:t>
-      </w:r>
-    </w:p>
-    <w:p>
-      <w:r>
-        <w:rPr>
-          <w:rFonts w:hint="eastAsia"/>
-        </w:rPr>
-        <w:t>•</w:t>
-      </w:r>
-      <w:r>
-        <w:t xml:space="preserve"> Building your app (with or without SDK)</w:t>
-      </w:r>
-    </w:p>
-    <w:p>
-      <w:r>
-        <w:rPr>
-          <w:rFonts w:hint="eastAsia"/>
-        </w:rPr>
-        <w:t>•</w:t>
-      </w:r>
-      <w:r>
-        <w:t xml:space="preserve"> Icon and Splash Screen Image Generation</w:t>
-      </w:r>
-    </w:p>
-    <w:p>
-      <w:r>
-        <w:rPr>
-          <w:rFonts w:hint="eastAsia"/>
-        </w:rPr>
-        <w:t>•</w:t>
-      </w:r>
-      <w:r>
         <w:t xml:space="preserve"> Crosswalk for Android</w:t>
       </w:r>
     </w:p>
@@ -1727,26 +3119,29 @@
       <w:proofErr w:type="spellStart"/>
       <w:proofErr w:type="gramStart"/>
       <w:r>
-        <w:t>ngCordova:</w:t>
-      </w:r>
-      <w:proofErr w:type="gramEnd"/>
-      <w:r>
-        <w:t>CORDOVA</w:t>
-      </w:r>
-      <w:proofErr w:type="spellEnd"/>
-      <w:r>
-        <w:t xml:space="preserve"> WITH THE POWER OF ANGULARJS</w:t>
-      </w:r>
-    </w:p>
-    <w:p>
-      <w:proofErr w:type="spellStart"/>
-      <w:proofErr w:type="gramStart"/>
-      <w:r>
         <w:t>ngCordova</w:t>
       </w:r>
       <w:proofErr w:type="spellEnd"/>
       <w:proofErr w:type="gramEnd"/>
       <w:r>
+        <w:t>:</w:t>
+      </w:r>
+      <w:r>
+        <w:t xml:space="preserve"> </w:t>
+      </w:r>
+      <w:r>
+        <w:t>CORDOVA WITH THE POWER OF ANGULARJS</w:t>
+      </w:r>
+    </w:p>
+    <w:p>
+      <w:proofErr w:type="spellStart"/>
+      <w:proofErr w:type="gramStart"/>
+      <w:r>
+        <w:t>ngCordova</w:t>
+      </w:r>
+      <w:proofErr w:type="spellEnd"/>
+      <w:proofErr w:type="gramEnd"/>
+      <w:r>
         <w:t xml:space="preserve"> is a collection of 63+ AngularJS extensions on</w:t>
       </w:r>
     </w:p>
@@ -1777,11 +3172,6 @@
       </w:r>
     </w:p>
     <w:p>
-      <w:pPr>
-        <w:rPr>
-          <w:rFonts w:hint="eastAsia"/>
-        </w:rPr>
-      </w:pPr>
       <w:r>
         <w:rPr>
           <w:rFonts w:hint="eastAsia"/>
@@ -1804,15 +3194,11 @@
       <w:r>
         <w:t xml:space="preserve"> to access native device function such as</w:t>
       </w:r>
-    </w:p>
-    <w:p>
-      <w:proofErr w:type="gramStart"/>
-      <w:r>
-        <w:t>the</w:t>
-      </w:r>
-      <w:proofErr w:type="gramEnd"/>
-      <w:r>
-        <w:t xml:space="preserve"> camera or accelerometer from JavaScript.</w:t>
+      <w:r>
+        <w:t xml:space="preserve"> </w:t>
+      </w:r>
+      <w:r>
+        <w:t>the camera or accelerometer from JavaScript.</w:t>
       </w:r>
     </w:p>
     <w:p>
@@ -1857,6 +3243,7 @@
         </w:drawing>
       </w:r>
     </w:p>
+    <w:p/>
     <w:p>
       <w:pPr>
         <w:widowControl/>
@@ -2582,6 +3969,16 @@
       <w:u w:val="single"/>
     </w:rPr>
   </w:style>
+  <w:style w:type="paragraph" w:styleId="ListParagraph">
+    <w:name w:val="List Paragraph"/>
+    <w:basedOn w:val="Normal"/>
+    <w:uiPriority w:val="34"/>
+    <w:qFormat/>
+    <w:rsid w:val="00665B29"/>
+    <w:pPr>
+      <w:ind w:firstLineChars="200" w:firstLine="420"/>
+    </w:pPr>
+  </w:style>
 </w:styles>
 </file>
 

</xml_diff>

<commit_message>
git cmd.txt, hybrid modible app.docx
</commit_message>
<xml_diff>
--- a/hybrid mobile app.docx
+++ b/hybrid mobile app.docx
@@ -13725,408 +13725,847 @@
       <w:proofErr w:type="spellEnd"/>
       <w:proofErr w:type="gramEnd"/>
       <w:r>
-        <w:t xml:space="preserve"> through the ionic http server preventing th</w:t>
+        <w:t xml:space="preserve"> through the ionic http server preventing the No 'Access-Control-Allow-Origin' header is present on the requested resource error.</w:t>
+      </w:r>
+    </w:p>
+    <w:p>
+      <w:r>
+        <w:t xml:space="preserve">In the </w:t>
+      </w:r>
+      <w:proofErr w:type="spellStart"/>
+      <w:r>
+        <w:t>ionic.project</w:t>
+      </w:r>
+      <w:proofErr w:type="spellEnd"/>
+      <w:r>
+        <w:t xml:space="preserve"> file you can add a property with an array of proxies you want to add. The proxies are object with two properties:</w:t>
+      </w:r>
+    </w:p>
+    <w:p>
+      <w:proofErr w:type="gramStart"/>
+      <w:r>
+        <w:t>path</w:t>
+      </w:r>
+      <w:proofErr w:type="gramEnd"/>
+      <w:r>
+        <w:t>: string that will be matched against the beginning of the incoming request URL.</w:t>
+      </w:r>
+    </w:p>
+    <w:p>
+      <w:proofErr w:type="spellStart"/>
+      <w:proofErr w:type="gramStart"/>
+      <w:r>
+        <w:t>proxyUrl</w:t>
+      </w:r>
+      <w:proofErr w:type="spellEnd"/>
+      <w:proofErr w:type="gramEnd"/>
+      <w:r>
+        <w:t xml:space="preserve">: a string with the </w:t>
+      </w:r>
+      <w:proofErr w:type="spellStart"/>
+      <w:r>
+        <w:t>url</w:t>
+      </w:r>
+      <w:proofErr w:type="spellEnd"/>
+      <w:r>
+        <w:t xml:space="preserve"> of where the </w:t>
+      </w:r>
+      <w:proofErr w:type="spellStart"/>
+      <w:r>
+        <w:t>proxied</w:t>
+      </w:r>
+      <w:proofErr w:type="spellEnd"/>
+      <w:r>
+        <w:t xml:space="preserve"> request should go.</w:t>
+      </w:r>
+    </w:p>
+    <w:p>
+      <w:r>
+        <w:t>{</w:t>
+      </w:r>
+    </w:p>
+    <w:p>
+      <w:r>
+        <w:t xml:space="preserve">  "</w:t>
+      </w:r>
+      <w:proofErr w:type="gramStart"/>
+      <w:r>
+        <w:t>name</w:t>
+      </w:r>
+      <w:proofErr w:type="gramEnd"/>
+      <w:r>
+        <w:t>": "</w:t>
+      </w:r>
+      <w:proofErr w:type="spellStart"/>
+      <w:r>
+        <w:t>appname</w:t>
+      </w:r>
+      <w:proofErr w:type="spellEnd"/>
+      <w:r>
+        <w:t>",</w:t>
+      </w:r>
+    </w:p>
+    <w:p>
+      <w:r>
+        <w:t xml:space="preserve">  "email": "",</w:t>
+      </w:r>
+    </w:p>
+    <w:p>
+      <w:r>
+        <w:t xml:space="preserve">  "</w:t>
+      </w:r>
+      <w:proofErr w:type="spellStart"/>
+      <w:r>
+        <w:t>app_id</w:t>
+      </w:r>
+      <w:proofErr w:type="spellEnd"/>
+      <w:r>
+        <w:t>": "",</w:t>
+      </w:r>
+    </w:p>
+    <w:p>
+      <w:r>
+        <w:t xml:space="preserve">  "</w:t>
+      </w:r>
+      <w:proofErr w:type="gramStart"/>
+      <w:r>
+        <w:t>proxies</w:t>
+      </w:r>
+      <w:proofErr w:type="gramEnd"/>
+      <w:r>
+        <w:t>": [</w:t>
+      </w:r>
+    </w:p>
+    <w:p>
+      <w:r>
+        <w:t xml:space="preserve">    {</w:t>
+      </w:r>
+    </w:p>
+    <w:p>
+      <w:r>
+        <w:t xml:space="preserve">      "</w:t>
+      </w:r>
+      <w:proofErr w:type="gramStart"/>
+      <w:r>
+        <w:t>path</w:t>
+      </w:r>
+      <w:proofErr w:type="gramEnd"/>
+      <w:r>
+        <w:t>": "/v1",</w:t>
+      </w:r>
+    </w:p>
+    <w:p>
+      <w:r>
+        <w:t xml:space="preserve">      "</w:t>
+      </w:r>
+      <w:proofErr w:type="spellStart"/>
+      <w:proofErr w:type="gramStart"/>
+      <w:r>
+        <w:t>proxyUrl</w:t>
+      </w:r>
+      <w:proofErr w:type="spellEnd"/>
+      <w:proofErr w:type="gramEnd"/>
+      <w:r>
+        <w:t>": "https://api.instagram.com/v1"</w:t>
+      </w:r>
+    </w:p>
+    <w:p>
+      <w:r>
+        <w:t xml:space="preserve">    }</w:t>
+      </w:r>
+    </w:p>
+    <w:p>
+      <w:r>
+        <w:lastRenderedPageBreak/>
+        <w:t xml:space="preserve">  ]</w:t>
+      </w:r>
+    </w:p>
+    <w:p>
+      <w:r>
+        <w:t>}</w:t>
+      </w:r>
+    </w:p>
+    <w:p>
+      <w:r>
+        <w:t>Using the above configuration, you can now make requests to your local server at http://localhost:8100/v1 to have it proxy out requests to https://api.instagram.com/v1</w:t>
+      </w:r>
+    </w:p>
+    <w:p>
+      <w:proofErr w:type="spellStart"/>
+      <w:proofErr w:type="gramStart"/>
+      <w:r>
+        <w:t>angular.module</w:t>
+      </w:r>
+      <w:proofErr w:type="spellEnd"/>
+      <w:r>
+        <w:t>(</w:t>
+      </w:r>
+      <w:proofErr w:type="gramEnd"/>
+      <w:r>
+        <w:t>'</w:t>
+      </w:r>
+      <w:proofErr w:type="spellStart"/>
+      <w:r>
+        <w:t>starter.controllers</w:t>
+      </w:r>
+      <w:proofErr w:type="spellEnd"/>
+      <w:r>
+        <w:t>', [])</w:t>
+      </w:r>
+    </w:p>
+    <w:p>
+      <w:r>
+        <w:t>.</w:t>
+      </w:r>
+      <w:proofErr w:type="gramStart"/>
+      <w:r>
+        <w:t>constant(</w:t>
+      </w:r>
+      <w:proofErr w:type="gramEnd"/>
+      <w:r>
+        <w:t>'</w:t>
+      </w:r>
+      <w:proofErr w:type="spellStart"/>
+      <w:r>
+        <w:t>InstagramApiUrl</w:t>
+      </w:r>
+      <w:proofErr w:type="spellEnd"/>
+      <w:r>
+        <w:t>', '')</w:t>
+      </w:r>
+    </w:p>
+    <w:p>
+      <w:r>
+        <w:t>// .</w:t>
+      </w:r>
+      <w:proofErr w:type="gramStart"/>
+      <w:r>
+        <w:t>constant(</w:t>
+      </w:r>
+      <w:proofErr w:type="gramEnd"/>
+      <w:r>
+        <w:t>'</w:t>
+      </w:r>
+      <w:proofErr w:type="spellStart"/>
+      <w:r>
+        <w:t>InstagramApiUrl</w:t>
+      </w:r>
+      <w:proofErr w:type="spellEnd"/>
+      <w:r>
+        <w:t>','https://api.instagram.com')</w:t>
+      </w:r>
+    </w:p>
+    <w:p>
+      <w:r>
+        <w:t>//In production, make this the real URL</w:t>
+      </w:r>
+    </w:p>
+    <w:p>
+      <w:r>
+        <w:t>.</w:t>
+      </w:r>
+      <w:proofErr w:type="gramStart"/>
+      <w:r>
+        <w:t>controller(</w:t>
+      </w:r>
+      <w:proofErr w:type="gramEnd"/>
+      <w:r>
+        <w:t>'</w:t>
+      </w:r>
+      <w:proofErr w:type="spellStart"/>
+      <w:r>
+        <w:t>FeedCtrl</w:t>
+      </w:r>
+      <w:proofErr w:type="spellEnd"/>
+      <w:r>
+        <w:t xml:space="preserve">', function($scope, $http, </w:t>
+      </w:r>
+      <w:proofErr w:type="spellStart"/>
+      <w:r>
+        <w:t>InstagramApiUrl</w:t>
+      </w:r>
+      <w:proofErr w:type="spellEnd"/>
+      <w:r>
+        <w:t>) {</w:t>
+      </w:r>
+    </w:p>
+    <w:p>
+      <w:r>
+        <w:t xml:space="preserve">  $</w:t>
+      </w:r>
+      <w:proofErr w:type="spellStart"/>
+      <w:r>
+        <w:t>scope.feed</w:t>
+      </w:r>
+      <w:proofErr w:type="spellEnd"/>
+      <w:r>
+        <w:t xml:space="preserve"> = null;</w:t>
+      </w:r>
+    </w:p>
+    <w:p>
+      <w:r>
+        <w:t xml:space="preserve">  $</w:t>
+      </w:r>
+      <w:proofErr w:type="spellStart"/>
+      <w:proofErr w:type="gramStart"/>
+      <w:r>
+        <w:t>http.get</w:t>
+      </w:r>
+      <w:proofErr w:type="spellEnd"/>
+      <w:r>
+        <w:t>(</w:t>
+      </w:r>
+      <w:proofErr w:type="spellStart"/>
+      <w:proofErr w:type="gramEnd"/>
+      <w:r>
+        <w:t>InstagramApiUrl</w:t>
+      </w:r>
+      <w:proofErr w:type="spellEnd"/>
+      <w:r>
+        <w:t xml:space="preserve"> + '/v1/media/search?client_id=1&amp;lat=48&amp;lng=2.294351').then(function(data) {</w:t>
+      </w:r>
+    </w:p>
+    <w:p>
+      <w:r>
+        <w:t xml:space="preserve">    </w:t>
+      </w:r>
+      <w:proofErr w:type="gramStart"/>
+      <w:r>
+        <w:t>console.log(</w:t>
+      </w:r>
+      <w:proofErr w:type="gramEnd"/>
+      <w:r>
+        <w:t>'data ' , data)</w:t>
+      </w:r>
+    </w:p>
+    <w:p>
+      <w:r>
+        <w:t xml:space="preserve">    $</w:t>
+      </w:r>
+      <w:proofErr w:type="spellStart"/>
+      <w:r>
+        <w:t>scope.feed</w:t>
+      </w:r>
+      <w:proofErr w:type="spellEnd"/>
+      <w:r>
+        <w:t xml:space="preserve"> = data;</w:t>
+      </w:r>
+    </w:p>
+    <w:p>
+      <w:r>
+        <w:t xml:space="preserve">  })</w:t>
+      </w:r>
+    </w:p>
+    <w:p/>
+    <w:p>
+      <w:r>
+        <w:t>})</w:t>
+      </w:r>
+    </w:p>
+    <w:p>
+      <w:r>
+        <w:t xml:space="preserve">Live Reload App </w:t>
+      </w:r>
+      <w:proofErr w:type="gramStart"/>
+      <w:r>
+        <w:t>During</w:t>
+      </w:r>
+      <w:proofErr w:type="gramEnd"/>
+      <w:r>
+        <w:t xml:space="preserve"> Development (beta)</w:t>
+      </w:r>
+    </w:p>
+    <w:p>
+      <w:r>
+        <w:t>The run or emulate command will deploy the app to the specified platform devices/emulators. You can also run live reload on the specified platform device by adding the --</w:t>
+      </w:r>
+      <w:proofErr w:type="spellStart"/>
+      <w:r>
+        <w:t>livereload</w:t>
+      </w:r>
+      <w:proofErr w:type="spellEnd"/>
+      <w:r>
+        <w:t xml:space="preserve"> option. The live reload functionality is similar to ionic serve, but instead of developing and debugging an app using a standard browser, the compiled hybrid app itself is watching for any changes to its files and reloading the app when needed. This reduces the requirement to constantly rebuild the app for small changes. However, any changes to plugins will still require a full rebuild. For live reload to work, the dev machine and device must be on the same local network, and the device must support web </w:t>
+      </w:r>
+      <w:proofErr w:type="spellStart"/>
+      <w:r>
+        <w:t>sockets.Live</w:t>
+      </w:r>
+      <w:proofErr w:type="spellEnd"/>
+      <w:r>
+        <w:t xml:space="preserve"> Reload App </w:t>
+      </w:r>
+      <w:proofErr w:type="gramStart"/>
+      <w:r>
+        <w:t>During</w:t>
+      </w:r>
+      <w:proofErr w:type="gramEnd"/>
+      <w:r>
+        <w:t xml:space="preserve"> Development (beta)</w:t>
+      </w:r>
+    </w:p>
+    <w:p>
+      <w:r>
+        <w:t>Gathering information about your runtime</w:t>
+      </w:r>
+    </w:p>
+    <w:p>
+      <w:r>
+        <w:t xml:space="preserve">$ </w:t>
+      </w:r>
+      <w:proofErr w:type="gramStart"/>
+      <w:r>
+        <w:t>ionic</w:t>
+      </w:r>
+      <w:proofErr w:type="gramEnd"/>
+      <w:r>
+        <w:t xml:space="preserve"> info</w:t>
+      </w:r>
+    </w:p>
+    <w:p>
+      <w:pPr>
+        <w:pStyle w:val="Heading3"/>
+      </w:pPr>
+      <w:r>
+        <w:t>Structure</w:t>
+      </w:r>
+    </w:p>
+    <w:p>
+      <w:r>
+        <w:t>Ionic apps are built with Cordova. Cordova is a means of packaging html/</w:t>
+      </w:r>
+      <w:proofErr w:type="spellStart"/>
+      <w:r>
+        <w:t>css</w:t>
+      </w:r>
+      <w:proofErr w:type="spellEnd"/>
+      <w:r>
+        <w:t>/</w:t>
+      </w:r>
+      <w:proofErr w:type="spellStart"/>
+      <w:r>
+        <w:t>js</w:t>
+      </w:r>
+      <w:proofErr w:type="spellEnd"/>
+      <w:r>
+        <w:t xml:space="preserve"> into apps that can run on mobile and desktop devices and provides a plugin architecture for accessing native functionality beyond the reach of JS run from a web browser. As such, Ionic apps have the Cordova file structure.</w:t>
+      </w:r>
+    </w:p>
+    <w:p>
+      <w:r>
+        <w:rPr>
+          <w:noProof/>
+        </w:rPr>
+        <w:lastRenderedPageBreak/>
+        <w:drawing>
+          <wp:inline distT="0" distB="0" distL="0" distR="0" wp14:anchorId="7A7124D4" wp14:editId="619EC55C">
+            <wp:extent cx="4410075" cy="5800725"/>
+            <wp:effectExtent l="0" t="0" r="9525" b="9525"/>
+            <wp:docPr id="3" name="Picture 3"/>
+            <wp:cNvGraphicFramePr>
+              <a:graphicFrameLocks xmlns:a="http://schemas.openxmlformats.org/drawingml/2006/main" noChangeAspect="1"/>
+            </wp:cNvGraphicFramePr>
+            <a:graphic xmlns:a="http://schemas.openxmlformats.org/drawingml/2006/main">
+              <a:graphicData uri="http://schemas.openxmlformats.org/drawingml/2006/picture">
+                <pic:pic xmlns:pic="http://schemas.openxmlformats.org/drawingml/2006/picture">
+                  <pic:nvPicPr>
+                    <pic:cNvPr id="1" name=""/>
+                    <pic:cNvPicPr/>
+                  </pic:nvPicPr>
+                  <pic:blipFill>
+                    <a:blip r:embed="rId8"/>
+                    <a:stretch>
+                      <a:fillRect/>
+                    </a:stretch>
+                  </pic:blipFill>
+                  <pic:spPr>
+                    <a:xfrm>
+                      <a:off x="0" y="0"/>
+                      <a:ext cx="4410075" cy="5800725"/>
+                    </a:xfrm>
+                    <a:prstGeom prst="rect">
+                      <a:avLst/>
+                    </a:prstGeom>
+                  </pic:spPr>
+                </pic:pic>
+              </a:graphicData>
+            </a:graphic>
+          </wp:inline>
+        </w:drawing>
+      </w:r>
+    </w:p>
+    <w:p>
+      <w:proofErr w:type="gramStart"/>
+      <w:r>
+        <w:rPr>
+          <w:b/>
+        </w:rPr>
+        <w:t>platforms</w:t>
+      </w:r>
+      <w:proofErr w:type="gramEnd"/>
+      <w:r>
+        <w:t xml:space="preserve"> directory contains your iOS and Android projects</w:t>
+      </w:r>
+    </w:p>
+    <w:p>
+      <w:proofErr w:type="gramStart"/>
+      <w:r>
+        <w:rPr>
+          <w:b/>
+        </w:rPr>
+        <w:t>hooks</w:t>
+      </w:r>
+      <w:proofErr w:type="gramEnd"/>
+      <w:r>
+        <w:t xml:space="preserve"> is for custom actions to be taken as your app moves through the Cordova development process. It may be useful for larger projects that require automated processes to run and source code modification but will normally be unused.</w:t>
+      </w:r>
+    </w:p>
+    <w:p>
+      <w:proofErr w:type="gramStart"/>
+      <w:r>
+        <w:rPr>
+          <w:b/>
+        </w:rPr>
+        <w:t>merges</w:t>
+      </w:r>
+      <w:proofErr w:type="gramEnd"/>
+      <w:r>
+        <w:t xml:space="preserve"> is to override files for specific platforms. Say you have merges/</w:t>
+      </w:r>
+      <w:proofErr w:type="spellStart"/>
+      <w:r>
+        <w:t>ios</w:t>
+      </w:r>
+      <w:proofErr w:type="spellEnd"/>
+      <w:r>
+        <w:t xml:space="preserve">/someFile.js and www/someFile.js. When deploying to iOS, </w:t>
+      </w:r>
+      <w:proofErr w:type="spellStart"/>
+      <w:r>
+        <w:t>someFile</w:t>
+      </w:r>
+      <w:proofErr w:type="spellEnd"/>
+      <w:r>
+        <w:t xml:space="preserve"> will be replaced by the version in merges. It can be an effective way to create platform-specific modifications to your app, but other methods are often preferred</w:t>
+      </w:r>
+    </w:p>
+    <w:p>
+      <w:proofErr w:type="gramStart"/>
+      <w:r>
+        <w:rPr>
+          <w:b/>
+        </w:rPr>
+        <w:t>p</w:t>
+      </w:r>
+      <w:r>
+        <w:rPr>
+          <w:b/>
+        </w:rPr>
+        <w:t>lugins</w:t>
+      </w:r>
+      <w:proofErr w:type="gramEnd"/>
+      <w:r>
+        <w:t xml:space="preserve"> are where Cordova stores the plugins that you add to your project. Plugins are added by the command:</w:t>
+      </w:r>
+      <w:r>
+        <w:rPr>
+          <w:rFonts w:hint="eastAsia"/>
+        </w:rPr>
+        <w:t xml:space="preserve"> </w:t>
+      </w:r>
+      <w:r>
+        <w:t>ionic plugin add {plugin}</w:t>
+      </w:r>
+      <w:r>
+        <w:rPr>
+          <w:rFonts w:hint="eastAsia"/>
+        </w:rPr>
+        <w:t xml:space="preserve">, </w:t>
+      </w:r>
+      <w:r>
+        <w:t xml:space="preserve">Where {plugin} is the plugin’s ID or </w:t>
+      </w:r>
+      <w:proofErr w:type="spellStart"/>
+      <w:r>
+        <w:t>github</w:t>
+      </w:r>
+      <w:proofErr w:type="spellEnd"/>
+      <w:r>
+        <w:t xml:space="preserve"> URL.</w:t>
+      </w:r>
+    </w:p>
+    <w:p>
+      <w:proofErr w:type="spellStart"/>
+      <w:proofErr w:type="gramStart"/>
+      <w:r>
+        <w:rPr>
+          <w:b/>
+        </w:rPr>
+        <w:t>scss</w:t>
+      </w:r>
+      <w:proofErr w:type="spellEnd"/>
+      <w:proofErr w:type="gramEnd"/>
+      <w:r>
+        <w:t xml:space="preserve"> is for your app’s SASS file. Using SASS is optional in Ionic, but Ionic itself is built with SCSS, and there are many default styles you can change to quickly and cleanly customize Ionic without adding a myriad of CSS overrides.</w:t>
+      </w:r>
+    </w:p>
+    <w:p>
+      <w:proofErr w:type="gramStart"/>
+      <w:r>
+        <w:rPr>
+          <w:b/>
+        </w:rPr>
+        <w:t>www</w:t>
+      </w:r>
+      <w:proofErr w:type="gramEnd"/>
+      <w:r>
+        <w:t xml:space="preserve"> is where your app is developed and where you’ll spend most of your time when building an </w:t>
+      </w:r>
+      <w:r>
+        <w:lastRenderedPageBreak/>
+        <w:t>Ionic app.</w:t>
+      </w:r>
+      <w:r>
+        <w:t xml:space="preserve"> </w:t>
+      </w:r>
+      <w:r>
+        <w:t xml:space="preserve">By default, Ionic organizes your app in to a series of directories: </w:t>
+      </w:r>
+      <w:proofErr w:type="spellStart"/>
+      <w:r>
+        <w:t>css</w:t>
+      </w:r>
+      <w:proofErr w:type="spellEnd"/>
+      <w:r>
+        <w:t xml:space="preserve">, </w:t>
+      </w:r>
+      <w:proofErr w:type="spellStart"/>
+      <w:r>
+        <w:t>img</w:t>
+      </w:r>
+      <w:proofErr w:type="spellEnd"/>
+      <w:r>
+        <w:t xml:space="preserve">, </w:t>
+      </w:r>
+      <w:proofErr w:type="spellStart"/>
+      <w:r>
+        <w:t>js</w:t>
+      </w:r>
+      <w:proofErr w:type="spellEnd"/>
+      <w:r>
+        <w:t>, lib, and templates.</w:t>
+      </w:r>
+    </w:p>
+    <w:p>
+      <w:proofErr w:type="spellStart"/>
+      <w:proofErr w:type="gramStart"/>
+      <w:r>
+        <w:rPr>
+          <w:b/>
+        </w:rPr>
+        <w:t>css</w:t>
+      </w:r>
+      <w:proofErr w:type="spellEnd"/>
+      <w:proofErr w:type="gramEnd"/>
+      <w:r>
+        <w:t xml:space="preserve"> contains either your app’s specific CSS file, or your SCSS generated output file, should you use it, along with any other CSS files you wish to add. CSS is added to your project by a &lt;link&gt; tag in your index.html</w:t>
+      </w:r>
+    </w:p>
+    <w:p>
+      <w:proofErr w:type="spellStart"/>
+      <w:proofErr w:type="gramStart"/>
+      <w:r>
+        <w:rPr>
+          <w:b/>
+        </w:rPr>
+        <w:t>img</w:t>
+      </w:r>
+      <w:proofErr w:type="spellEnd"/>
+      <w:proofErr w:type="gramEnd"/>
+      <w:r>
+        <w:t xml:space="preserve"> is pretty </w:t>
+      </w:r>
+      <w:proofErr w:type="spellStart"/>
+      <w:r>
+        <w:t>self explanatory</w:t>
+      </w:r>
+      <w:proofErr w:type="spellEnd"/>
+      <w:r>
+        <w:t>; put your images there.</w:t>
+      </w:r>
+    </w:p>
+    <w:p>
+      <w:proofErr w:type="spellStart"/>
+      <w:proofErr w:type="gramStart"/>
+      <w:r>
+        <w:rPr>
+          <w:b/>
+        </w:rPr>
+        <w:t>js</w:t>
+      </w:r>
+      <w:proofErr w:type="spellEnd"/>
+      <w:proofErr w:type="gramEnd"/>
+      <w:r>
+        <w:t xml:space="preserve"> gets more complicated. By default, our starter apps are broken up into app.js, which contains your Angular run and </w:t>
+      </w:r>
+      <w:proofErr w:type="spellStart"/>
+      <w:r>
+        <w:t>config</w:t>
+      </w:r>
+      <w:proofErr w:type="spellEnd"/>
+      <w:r>
+        <w:t xml:space="preserve"> methods. This is where you define your app’s routing and environmental variables, like what kind of tab style to use, or whether you should use iOS style headers on Android.</w:t>
+      </w:r>
+    </w:p>
+    <w:p>
+      <w:proofErr w:type="gramStart"/>
+      <w:r>
+        <w:rPr>
+          <w:b/>
+        </w:rPr>
+        <w:t>controllers.js</w:t>
+      </w:r>
+      <w:proofErr w:type="gramEnd"/>
+      <w:r>
+        <w:t xml:space="preserve"> contains your Angular controllers for the states that require them. </w:t>
+      </w:r>
+    </w:p>
+    <w:p>
+      <w:proofErr w:type="gramStart"/>
+      <w:r>
+        <w:rPr>
+          <w:b/>
+        </w:rPr>
+        <w:t>services.js</w:t>
+      </w:r>
+      <w:proofErr w:type="gramEnd"/>
+      <w:r>
+        <w:t xml:space="preserve"> is not always included in the starters, but it contains the custom Angular services your app may use, such as one that calls out to a 3rd party API to get information your app uses.</w:t>
+      </w:r>
+    </w:p>
+    <w:p>
+      <w:proofErr w:type="gramStart"/>
+      <w:r>
+        <w:rPr>
+          <w:b/>
+        </w:rPr>
+        <w:t>directives.js</w:t>
+      </w:r>
+      <w:proofErr w:type="gramEnd"/>
+      <w:r>
+        <w:t xml:space="preserve"> is not always included in the starters, but it contains custom Angular directives that your app may use. There’s no magic to these files and their names; you are free to modify these file names and structure as you see fit. JS files must be added to your project’s index.html, and Angular modules must be added to your Angular app definition.</w:t>
+      </w:r>
+    </w:p>
+    <w:p>
+      <w:proofErr w:type="gramStart"/>
+      <w:r>
+        <w:rPr>
+          <w:b/>
+        </w:rPr>
+        <w:t>lib</w:t>
+      </w:r>
+      <w:proofErr w:type="gramEnd"/>
+      <w:r>
+        <w:t xml:space="preserve"> is where Ionic and any other libraries you use can be placed. It follows the Bower formatting, and new libs can be added and updated using Bower. If you do not use Bower, you can modify the structure of this directory as you see fit or even remove it entirely, as long as you copy the Ionic files to a new location in your project.</w:t>
+      </w:r>
+    </w:p>
+    <w:p>
+      <w:proofErr w:type="gramStart"/>
+      <w:r>
+        <w:rPr>
+          <w:b/>
+        </w:rPr>
+        <w:t>templates</w:t>
+      </w:r>
+      <w:proofErr w:type="gramEnd"/>
+      <w:r>
+        <w:t xml:space="preserve"> is where your view files go. Your project does have a main index.html file in the WWW directory, but your app likely contains many template views that are added dynamically. </w:t>
+      </w:r>
+      <w:r>
+        <w:rPr>
+          <w:i/>
+        </w:rPr>
+        <w:t>Unlike your CSS and JS files, TEMPLATE files do not need to be mentioned in your index.html file. You define them in your $state definition, and UI Router and Ionic will take care of the rest, including pre-loading the template file. These files are Angular templates and are parsed before being added to the DOM.</w:t>
+      </w:r>
+    </w:p>
+    <w:p>
+      <w:r>
+        <w:t>Your Ionic app is, at its heart, an Angular app, so when it comes to figuring out how to accomplish user interaction and communicate data throughout your app and to external sources, many of the same rules apply. Angular has an MVVM architecture where your control</w:t>
       </w:r>
       <w:bookmarkStart w:id="43" w:name="_GoBack"/>
       <w:bookmarkEnd w:id="43"/>
       <w:r>
-        <w:t>e No 'Access-Control-Allow-Origin' header is present on the requested resource error.</w:t>
-      </w:r>
-    </w:p>
-    <w:p>
-      <w:r>
-        <w:t xml:space="preserve">In the </w:t>
-      </w:r>
-      <w:proofErr w:type="spellStart"/>
-      <w:r>
-        <w:t>ionic.project</w:t>
-      </w:r>
-      <w:proofErr w:type="spellEnd"/>
-      <w:r>
-        <w:t xml:space="preserve"> file you can add a property with an array of proxies you want to add. The proxies are object with two properties:</w:t>
-      </w:r>
-    </w:p>
-    <w:p>
-      <w:proofErr w:type="gramStart"/>
-      <w:r>
-        <w:t>path</w:t>
-      </w:r>
-      <w:proofErr w:type="gramEnd"/>
-      <w:r>
-        <w:t>: string that will be matched against the beginning of the incoming request URL.</w:t>
-      </w:r>
-    </w:p>
-    <w:p>
-      <w:proofErr w:type="spellStart"/>
-      <w:proofErr w:type="gramStart"/>
-      <w:r>
-        <w:t>proxyUrl</w:t>
-      </w:r>
-      <w:proofErr w:type="spellEnd"/>
-      <w:proofErr w:type="gramEnd"/>
-      <w:r>
-        <w:t xml:space="preserve">: a string with the </w:t>
-      </w:r>
-      <w:proofErr w:type="spellStart"/>
-      <w:r>
-        <w:t>url</w:t>
-      </w:r>
-      <w:proofErr w:type="spellEnd"/>
-      <w:r>
-        <w:t xml:space="preserve"> of where the </w:t>
-      </w:r>
-      <w:proofErr w:type="spellStart"/>
-      <w:r>
-        <w:t>proxied</w:t>
-      </w:r>
-      <w:proofErr w:type="spellEnd"/>
-      <w:r>
-        <w:t xml:space="preserve"> request should go.</w:t>
-      </w:r>
-    </w:p>
-    <w:p>
-      <w:r>
-        <w:t>{</w:t>
-      </w:r>
-    </w:p>
-    <w:p>
-      <w:r>
-        <w:t xml:space="preserve">  "</w:t>
-      </w:r>
-      <w:proofErr w:type="gramStart"/>
-      <w:r>
-        <w:t>name</w:t>
-      </w:r>
-      <w:proofErr w:type="gramEnd"/>
-      <w:r>
-        <w:t>": "</w:t>
-      </w:r>
-      <w:proofErr w:type="spellStart"/>
-      <w:r>
-        <w:t>appname</w:t>
-      </w:r>
-      <w:proofErr w:type="spellEnd"/>
-      <w:r>
-        <w:t>",</w:t>
-      </w:r>
-    </w:p>
-    <w:p>
-      <w:r>
-        <w:t xml:space="preserve">  "email": "",</w:t>
-      </w:r>
-    </w:p>
-    <w:p>
-      <w:r>
-        <w:t xml:space="preserve">  "</w:t>
-      </w:r>
-      <w:proofErr w:type="spellStart"/>
-      <w:r>
-        <w:t>app_id</w:t>
-      </w:r>
-      <w:proofErr w:type="spellEnd"/>
-      <w:r>
-        <w:t>": "",</w:t>
-      </w:r>
-    </w:p>
-    <w:p>
-      <w:r>
-        <w:t xml:space="preserve">  "</w:t>
-      </w:r>
-      <w:proofErr w:type="gramStart"/>
-      <w:r>
-        <w:t>proxies</w:t>
-      </w:r>
-      <w:proofErr w:type="gramEnd"/>
-      <w:r>
-        <w:t>": [</w:t>
-      </w:r>
-    </w:p>
-    <w:p>
-      <w:r>
-        <w:t xml:space="preserve">    {</w:t>
-      </w:r>
-    </w:p>
-    <w:p>
-      <w:r>
-        <w:t xml:space="preserve">      "</w:t>
-      </w:r>
-      <w:proofErr w:type="gramStart"/>
-      <w:r>
-        <w:t>path</w:t>
-      </w:r>
-      <w:proofErr w:type="gramEnd"/>
-      <w:r>
-        <w:t>": "/v1",</w:t>
-      </w:r>
-    </w:p>
-    <w:p>
-      <w:r>
-        <w:t xml:space="preserve">      "</w:t>
-      </w:r>
-      <w:proofErr w:type="spellStart"/>
-      <w:proofErr w:type="gramStart"/>
-      <w:r>
-        <w:t>proxyUrl</w:t>
-      </w:r>
-      <w:proofErr w:type="spellEnd"/>
-      <w:proofErr w:type="gramEnd"/>
-      <w:r>
-        <w:t>": "https://api.instagram.com/v1"</w:t>
-      </w:r>
-    </w:p>
-    <w:p>
-      <w:r>
-        <w:t xml:space="preserve">    }</w:t>
-      </w:r>
-    </w:p>
-    <w:p>
+        <w:t>ler’s inject a $scope object. This object’s properties are available to your template, and your template will update automatically as you change $scope property values. With 2-way data binding, input fields can also be bound, and updates to the input are automatically available to your controller’s $scope object.</w:t>
+      </w:r>
+    </w:p>
+    <w:p>
+      <w:r>
+        <w:t xml:space="preserve">Controllers may be deactivated or destroyed as you navigate away from a given page, and one controller does not have direct access to previous view’s controller. </w:t>
+      </w:r>
+      <w:r>
+        <w:rPr>
+          <w:b/>
+        </w:rPr>
+        <w:t xml:space="preserve">Data can be shared between pages in a number of ways, however. The most appropriate way is usually through </w:t>
+      </w:r>
+      <w:proofErr w:type="spellStart"/>
+      <w:r>
+        <w:rPr>
+          <w:b/>
+        </w:rPr>
+        <w:t>Angular’s</w:t>
+      </w:r>
+      <w:proofErr w:type="spellEnd"/>
+      <w:r>
+        <w:rPr>
+          <w:b/>
+        </w:rPr>
+        <w:t xml:space="preserve"> model implementation, services</w:t>
+      </w:r>
+      <w:r>
+        <w:t xml:space="preserve">. Services are singletons, and their local </w:t>
+      </w:r>
+      <w:proofErr w:type="spellStart"/>
+      <w:r>
+        <w:t>vars</w:t>
+      </w:r>
+      <w:proofErr w:type="spellEnd"/>
+      <w:r>
+        <w:t xml:space="preserve"> and state will persist as you navigate from page to page. Services can be injected into your app in the same way $scope is. This dependency injection is a fundamental concept to Angular and building large, complex apps. Note that services themselves can inject other services. This way you can cleanly abstract large, complicated data management processes. Ionic provides many services like $loading, $</w:t>
+      </w:r>
+      <w:proofErr w:type="spellStart"/>
+      <w:r>
+        <w:t>actionSheet</w:t>
+      </w:r>
+      <w:proofErr w:type="spellEnd"/>
+      <w:r>
+        <w:t xml:space="preserve">, and various delegate services. Angular itself has several services. Possibly the most common service is $http for making </w:t>
+      </w:r>
+      <w:proofErr w:type="gramStart"/>
+      <w:r>
+        <w:t>ajax</w:t>
+      </w:r>
+      <w:proofErr w:type="gramEnd"/>
+      <w:r>
+        <w:t xml:space="preserve"> calls to remote services.</w:t>
+      </w:r>
+    </w:p>
+    <w:p>
+      <w:r>
+        <w:rPr>
+          <w:b/>
+        </w:rPr>
+        <w:t>Directives</w:t>
+      </w:r>
+      <w:r>
+        <w:t xml:space="preserve"> are a way of extending HTML’s capabilities. When you see things like &lt;ion-view&gt; or &lt;ion-</w:t>
+      </w:r>
       <w:r>
         <w:lastRenderedPageBreak/>
-        <w:t xml:space="preserve">  ]</w:t>
-      </w:r>
-    </w:p>
-    <w:p>
-      <w:r>
-        <w:t>}</w:t>
-      </w:r>
-    </w:p>
-    <w:p>
-      <w:r>
-        <w:t>Using the above configuration, you can now make requests to your local server at http://localhost:8100/v1 to have it proxy out requests to https://api.instagram.com/v1</w:t>
-      </w:r>
-    </w:p>
-    <w:p>
-      <w:proofErr w:type="spellStart"/>
-      <w:proofErr w:type="gramStart"/>
-      <w:r>
-        <w:t>angular.module</w:t>
-      </w:r>
-      <w:proofErr w:type="spellEnd"/>
-      <w:r>
-        <w:t>(</w:t>
-      </w:r>
-      <w:proofErr w:type="gramEnd"/>
-      <w:r>
-        <w:t>'</w:t>
-      </w:r>
-      <w:proofErr w:type="spellStart"/>
-      <w:r>
-        <w:t>starter.controllers</w:t>
-      </w:r>
-      <w:proofErr w:type="spellEnd"/>
-      <w:r>
-        <w:t>', [])</w:t>
-      </w:r>
-    </w:p>
-    <w:p>
-      <w:r>
-        <w:t>.</w:t>
-      </w:r>
-      <w:proofErr w:type="gramStart"/>
-      <w:r>
-        <w:t>constant(</w:t>
-      </w:r>
-      <w:proofErr w:type="gramEnd"/>
-      <w:r>
-        <w:t>'</w:t>
-      </w:r>
-      <w:proofErr w:type="spellStart"/>
-      <w:r>
-        <w:t>InstagramApiUrl</w:t>
-      </w:r>
-      <w:proofErr w:type="spellEnd"/>
-      <w:r>
-        <w:t>', '')</w:t>
-      </w:r>
-    </w:p>
-    <w:p>
-      <w:r>
-        <w:t>// .</w:t>
-      </w:r>
-      <w:proofErr w:type="gramStart"/>
-      <w:r>
-        <w:t>constant(</w:t>
-      </w:r>
-      <w:proofErr w:type="gramEnd"/>
-      <w:r>
-        <w:t>'</w:t>
-      </w:r>
-      <w:proofErr w:type="spellStart"/>
-      <w:r>
-        <w:t>InstagramApiUrl</w:t>
-      </w:r>
-      <w:proofErr w:type="spellEnd"/>
-      <w:r>
-        <w:t>','https://api.instagram.com')</w:t>
-      </w:r>
-    </w:p>
-    <w:p>
-      <w:r>
-        <w:t>//In production, make this the real URL</w:t>
-      </w:r>
-    </w:p>
-    <w:p>
-      <w:r>
-        <w:t>.</w:t>
-      </w:r>
-      <w:proofErr w:type="gramStart"/>
-      <w:r>
-        <w:t>controller(</w:t>
-      </w:r>
-      <w:proofErr w:type="gramEnd"/>
-      <w:r>
-        <w:t>'</w:t>
-      </w:r>
-      <w:proofErr w:type="spellStart"/>
-      <w:r>
-        <w:t>FeedCtrl</w:t>
-      </w:r>
-      <w:proofErr w:type="spellEnd"/>
-      <w:r>
-        <w:t xml:space="preserve">', function($scope, $http, </w:t>
-      </w:r>
-      <w:proofErr w:type="spellStart"/>
-      <w:r>
-        <w:t>InstagramApiUrl</w:t>
-      </w:r>
-      <w:proofErr w:type="spellEnd"/>
-      <w:r>
-        <w:t>) {</w:t>
-      </w:r>
-    </w:p>
-    <w:p>
-      <w:r>
-        <w:t xml:space="preserve">  $</w:t>
-      </w:r>
-      <w:proofErr w:type="spellStart"/>
-      <w:r>
-        <w:t>scope.feed</w:t>
-      </w:r>
-      <w:proofErr w:type="spellEnd"/>
-      <w:r>
-        <w:t xml:space="preserve"> = null;</w:t>
-      </w:r>
-    </w:p>
-    <w:p>
-      <w:r>
-        <w:t xml:space="preserve">  $</w:t>
-      </w:r>
-      <w:proofErr w:type="spellStart"/>
-      <w:proofErr w:type="gramStart"/>
-      <w:r>
-        <w:t>http.get</w:t>
-      </w:r>
-      <w:proofErr w:type="spellEnd"/>
-      <w:r>
-        <w:t>(</w:t>
-      </w:r>
-      <w:proofErr w:type="spellStart"/>
-      <w:proofErr w:type="gramEnd"/>
-      <w:r>
-        <w:t>InstagramApiUrl</w:t>
-      </w:r>
-      <w:proofErr w:type="spellEnd"/>
-      <w:r>
-        <w:t xml:space="preserve"> + '/v1/media/search?client_id=1&amp;lat=48&amp;lng=2.294351').then(function(data) {</w:t>
-      </w:r>
-    </w:p>
-    <w:p>
-      <w:r>
-        <w:t xml:space="preserve">    </w:t>
-      </w:r>
-      <w:proofErr w:type="gramStart"/>
-      <w:r>
-        <w:t>console.log(</w:t>
-      </w:r>
-      <w:proofErr w:type="gramEnd"/>
-      <w:r>
-        <w:t>'data ' , data)</w:t>
-      </w:r>
-    </w:p>
-    <w:p>
-      <w:r>
-        <w:t xml:space="preserve">    $</w:t>
-      </w:r>
-      <w:proofErr w:type="spellStart"/>
-      <w:r>
-        <w:t>scope.feed</w:t>
-      </w:r>
-      <w:proofErr w:type="spellEnd"/>
-      <w:r>
-        <w:t xml:space="preserve"> = data;</w:t>
-      </w:r>
-    </w:p>
-    <w:p>
-      <w:r>
-        <w:t xml:space="preserve">  })</w:t>
+        <w:t>tabs&gt;, these custom HTML elements are directives. Creating custom directives can take a while to master, but used correctly, they can greatly reduce unnecessary complexity and duplicated code.</w:t>
       </w:r>
     </w:p>
     <w:p/>
-    <w:p>
-      <w:r>
-        <w:t>})</w:t>
-      </w:r>
-    </w:p>
-    <w:p>
-      <w:r>
-        <w:t xml:space="preserve">Live Reload App </w:t>
-      </w:r>
-      <w:proofErr w:type="gramStart"/>
-      <w:r>
-        <w:t>During</w:t>
-      </w:r>
-      <w:proofErr w:type="gramEnd"/>
-      <w:r>
-        <w:t xml:space="preserve"> Development (beta)</w:t>
-      </w:r>
-    </w:p>
-    <w:p>
-      <w:r>
-        <w:t>The run or emulate command will deploy the app to the specified platform devices/emulators. You can also run live reload on the specified platform device by adding the --</w:t>
-      </w:r>
-      <w:proofErr w:type="spellStart"/>
-      <w:r>
-        <w:t>livereload</w:t>
-      </w:r>
-      <w:proofErr w:type="spellEnd"/>
-      <w:r>
-        <w:t xml:space="preserve"> option. The live reload functionality is similar to ionic serve, but instead of developing and debugging an app using a standard browser, the compiled hybrid app itself is watching for any changes to its files and reloading the app when needed. This reduces the requirement to constantly rebuild the app for small changes. However, any changes to plugins will still require a full rebuild. For live reload to work, the dev machine and device must be on the same local network, and the device must support web </w:t>
-      </w:r>
-      <w:proofErr w:type="spellStart"/>
-      <w:r>
-        <w:t>sockets.Live</w:t>
-      </w:r>
-      <w:proofErr w:type="spellEnd"/>
-      <w:r>
-        <w:t xml:space="preserve"> Reload App </w:t>
-      </w:r>
-      <w:proofErr w:type="gramStart"/>
-      <w:r>
-        <w:t>During</w:t>
-      </w:r>
-      <w:proofErr w:type="gramEnd"/>
-      <w:r>
-        <w:t xml:space="preserve"> Development (beta)</w:t>
-      </w:r>
-    </w:p>
-    <w:p>
-      <w:r>
-        <w:t>Gathering information about your runtime</w:t>
-      </w:r>
-    </w:p>
-    <w:p>
-      <w:r>
-        <w:t xml:space="preserve">$ </w:t>
-      </w:r>
-      <w:proofErr w:type="gramStart"/>
-      <w:r>
-        <w:t>ionic</w:t>
-      </w:r>
-      <w:proofErr w:type="gramEnd"/>
-      <w:r>
-        <w:t xml:space="preserve"> info</w:t>
-      </w:r>
-    </w:p>
     <w:p>
       <w:pPr>
         <w:widowControl/>
@@ -14650,7 +15089,7 @@
                     <pic:cNvPicPr/>
                   </pic:nvPicPr>
                   <pic:blipFill>
-                    <a:blip r:embed="rId8"/>
+                    <a:blip r:embed="rId9"/>
                     <a:stretch>
                       <a:fillRect/>
                     </a:stretch>
@@ -15851,7 +16290,7 @@
 </file>
 
 <file path=customXml/itemProps1.xml><?xml version="1.0" encoding="utf-8"?>
-<ds:datastoreItem xmlns:ds="http://schemas.openxmlformats.org/officeDocument/2006/customXml" ds:itemID="{A8F12AEC-1DFE-4F8D-9DB1-39CE1750A90C}">
+<ds:datastoreItem xmlns:ds="http://schemas.openxmlformats.org/officeDocument/2006/customXml" ds:itemID="{AE00B174-5E9D-4123-8DF2-EC8EFD974B14}">
   <ds:schemaRefs>
     <ds:schemaRef ds:uri="http://schemas.openxmlformats.org/officeDocument/2006/bibliography"/>
   </ds:schemaRefs>

</xml_diff>